<commit_message>
add makefile and update README.md
</commit_message>
<xml_diff>
--- a/Custom Alpine Shell.docx
+++ b/Custom Alpine Shell.docx
@@ -1,10 +1,10 @@
 
 <file path=word/document.xml><?xml version="1.0" encoding="utf-8"?>
-<w:document xmlns:wpc="http://schemas.microsoft.com/office/word/2010/wordprocessingCanvas" xmlns:cx="http://schemas.microsoft.com/office/drawing/2014/chartex" xmlns:cx1="http://schemas.microsoft.com/office/drawing/2015/9/8/chartex" xmlns:cx2="http://schemas.microsoft.com/office/drawing/2015/10/21/chartex" xmlns:cx3="http://schemas.microsoft.com/office/drawing/2016/5/9/chartex" xmlns:cx4="http://schemas.microsoft.com/office/drawing/2016/5/10/chartex" xmlns:cx5="http://schemas.microsoft.com/office/drawing/2016/5/11/chartex" xmlns:cx6="http://schemas.microsoft.com/office/drawing/2016/5/12/chartex" xmlns:cx7="http://schemas.microsoft.com/office/drawing/2016/5/13/chartex" xmlns:cx8="http://schemas.microsoft.com/office/drawing/2016/5/14/chartex" xmlns:mc="http://schemas.openxmlformats.org/markup-compatibility/2006" xmlns:aink="http://schemas.microsoft.com/office/drawing/2016/ink" xmlns:am3d="http://schemas.microsoft.com/office/drawing/2017/model3d" xmlns:o="urn:schemas-microsoft-com:office:office" xmlns:r="http://schemas.openxmlformats.org/officeDocument/2006/relationships" xmlns:m="http://schemas.openxmlformats.org/officeDocument/2006/math" xmlns:v="urn:schemas-microsoft-com:vml" xmlns:wp14="http://schemas.microsoft.com/office/word/2010/wordprocessingDrawing" xmlns:wp="http://schemas.openxmlformats.org/drawingml/2006/wordprocessingDrawing" xmlns:w10="urn:schemas-microsoft-com:office:word" xmlns:w="http://schemas.openxmlformats.org/wordprocessingml/2006/main" xmlns:w14="http://schemas.microsoft.com/office/word/2010/wordml" xmlns:w15="http://schemas.microsoft.com/office/word/2012/wordml" xmlns:w16cex="http://schemas.microsoft.com/office/word/2018/wordml/cex" xmlns:w16cid="http://schemas.microsoft.com/office/word/2016/wordml/cid" xmlns:w16="http://schemas.microsoft.com/office/word/2018/wordml" xmlns:w16sdtdh="http://schemas.microsoft.com/office/word/2020/wordml/sdtdatahash" xmlns:w16se="http://schemas.microsoft.com/office/word/2015/wordml/symex" xmlns:wpg="http://schemas.microsoft.com/office/word/2010/wordprocessingGroup" xmlns:wpi="http://schemas.microsoft.com/office/word/2010/wordprocessingInk" xmlns:wne="http://schemas.microsoft.com/office/word/2006/wordml" xmlns:wps="http://schemas.microsoft.com/office/word/2010/wordprocessingShape" mc:Ignorable="w14 w15 w16se w16cid w16 w16cex w16sdtdh wp14">
+<w:document xmlns:wpc="http://schemas.microsoft.com/office/word/2010/wordprocessingCanvas" xmlns:cx="http://schemas.microsoft.com/office/drawing/2014/chartex" xmlns:cx1="http://schemas.microsoft.com/office/drawing/2015/9/8/chartex" xmlns:cx2="http://schemas.microsoft.com/office/drawing/2015/10/21/chartex" xmlns:cx3="http://schemas.microsoft.com/office/drawing/2016/5/9/chartex" xmlns:cx4="http://schemas.microsoft.com/office/drawing/2016/5/10/chartex" xmlns:cx5="http://schemas.microsoft.com/office/drawing/2016/5/11/chartex" xmlns:cx6="http://schemas.microsoft.com/office/drawing/2016/5/12/chartex" xmlns:cx7="http://schemas.microsoft.com/office/drawing/2016/5/13/chartex" xmlns:cx8="http://schemas.microsoft.com/office/drawing/2016/5/14/chartex" xmlns:mc="http://schemas.openxmlformats.org/markup-compatibility/2006" xmlns:aink="http://schemas.microsoft.com/office/drawing/2016/ink" xmlns:am3d="http://schemas.microsoft.com/office/drawing/2017/model3d" xmlns:o="urn:schemas-microsoft-com:office:office" xmlns:oel="http://schemas.microsoft.com/office/2019/extlst" xmlns:r="http://schemas.openxmlformats.org/officeDocument/2006/relationships" xmlns:m="http://schemas.openxmlformats.org/officeDocument/2006/math" xmlns:v="urn:schemas-microsoft-com:vml" xmlns:wp14="http://schemas.microsoft.com/office/word/2010/wordprocessingDrawing" xmlns:wp="http://schemas.openxmlformats.org/drawingml/2006/wordprocessingDrawing" xmlns:w10="urn:schemas-microsoft-com:office:word" xmlns:w="http://schemas.openxmlformats.org/wordprocessingml/2006/main" xmlns:w14="http://schemas.microsoft.com/office/word/2010/wordml" xmlns:w15="http://schemas.microsoft.com/office/word/2012/wordml" xmlns:w16cex="http://schemas.microsoft.com/office/word/2018/wordml/cex" xmlns:w16cid="http://schemas.microsoft.com/office/word/2016/wordml/cid" xmlns:w16="http://schemas.microsoft.com/office/word/2018/wordml" xmlns:w16sdtdh="http://schemas.microsoft.com/office/word/2020/wordml/sdtdatahash" xmlns:w16se="http://schemas.microsoft.com/office/word/2015/wordml/symex" xmlns:wpg="http://schemas.microsoft.com/office/word/2010/wordprocessingGroup" xmlns:wpi="http://schemas.microsoft.com/office/word/2010/wordprocessingInk" xmlns:wne="http://schemas.microsoft.com/office/word/2006/wordml" xmlns:wps="http://schemas.microsoft.com/office/word/2010/wordprocessingShape" mc:Ignorable="w14 w15 w16se w16cid w16 w16cex w16sdtdh wp14">
   <w:body>
     <w:p>
       <w:pPr>
-        <w:pStyle w:val="Title"/>
+        <w:pStyle w:val="Titel"/>
         <w:rPr>
           <w:lang w:val="en-GB"/>
         </w:rPr>
@@ -18,7 +18,7 @@
     </w:p>
     <w:p>
       <w:pPr>
-        <w:pStyle w:val="Heading1"/>
+        <w:pStyle w:val="berschrift1"/>
         <w:rPr>
           <w:lang w:val="en-GB"/>
         </w:rPr>
@@ -45,7 +45,7 @@
     </w:p>
     <w:p>
       <w:pPr>
-        <w:pStyle w:val="Heading1"/>
+        <w:pStyle w:val="berschrift1"/>
         <w:rPr>
           <w:lang w:val="en-GB"/>
         </w:rPr>
@@ -59,46 +59,181 @@
     </w:p>
     <w:p>
       <w:pPr>
-        <w:rPr>
-          <w:lang w:val="en-GB"/>
-        </w:rPr>
-      </w:pPr>
-      <w:r>
-        <w:rPr>
-          <w:lang w:val="en-GB"/>
-        </w:rPr>
-        <w:t xml:space="preserve">For the project we have chosen to write a Custom Alpine Shell with emphasis on access of the filesystem in C. </w:t>
-      </w:r>
-    </w:p>
-    <w:p>
-      <w:pPr>
-        <w:rPr>
-          <w:lang w:val="en-GB"/>
-        </w:rPr>
-      </w:pPr>
-      <w:r>
-        <w:rPr>
-          <w:lang w:val="en-GB"/>
-        </w:rPr>
-        <w:t>-What is Alpine</w:t>
-      </w:r>
-    </w:p>
-    <w:p>
-      <w:pPr>
-        <w:rPr>
-          <w:lang w:val="en-GB"/>
-        </w:rPr>
-      </w:pPr>
-      <w:r>
-        <w:rPr>
-          <w:lang w:val="en-GB"/>
-        </w:rPr>
-        <w:t>-</w:t>
-      </w:r>
-    </w:p>
-    <w:p>
-      <w:pPr>
-        <w:pStyle w:val="Heading1"/>
+        <w:tabs>
+          <w:tab w:val="left" w:pos="916"/>
+          <w:tab w:val="left" w:pos="1832"/>
+          <w:tab w:val="left" w:pos="2748"/>
+          <w:tab w:val="left" w:pos="3664"/>
+          <w:tab w:val="left" w:pos="4580"/>
+          <w:tab w:val="left" w:pos="5496"/>
+          <w:tab w:val="left" w:pos="6412"/>
+          <w:tab w:val="left" w:pos="7328"/>
+          <w:tab w:val="left" w:pos="8244"/>
+          <w:tab w:val="left" w:pos="9160"/>
+          <w:tab w:val="left" w:pos="10076"/>
+          <w:tab w:val="left" w:pos="10992"/>
+          <w:tab w:val="left" w:pos="11908"/>
+          <w:tab w:val="left" w:pos="12824"/>
+          <w:tab w:val="left" w:pos="13740"/>
+          <w:tab w:val="left" w:pos="14656"/>
+        </w:tabs>
+        <w:spacing w:after="0" w:line="240" w:lineRule="auto"/>
+        <w:rPr>
+          <w:lang w:val="en-GB"/>
+        </w:rPr>
+      </w:pPr>
+      <w:r>
+        <w:rPr>
+          <w:lang w:val="en-GB"/>
+        </w:rPr>
+        <w:t>For the project, we have chosen to write a Custom Linux Shell.</w:t>
+      </w:r>
+      <w:r>
+        <w:rPr>
+          <w:lang w:val="en-GB"/>
+        </w:rPr>
+        <w:t xml:space="preserve"> </w:t>
+      </w:r>
+      <w:r>
+        <w:rPr>
+          <w:lang w:val="en-GB"/>
+        </w:rPr>
+        <w:t>Our goal was to implement a shell that has many own features and thus stands out from other common shells.</w:t>
+      </w:r>
+      <w:r>
+        <w:rPr>
+          <w:lang w:val="en-GB"/>
+        </w:rPr>
+        <w:t xml:space="preserve"> </w:t>
+      </w:r>
+      <w:r>
+        <w:rPr>
+          <w:lang w:val="en-GB"/>
+        </w:rPr>
+        <w:t>We have therefore decided to focus on file systems and their management.</w:t>
+      </w:r>
+      <w:r>
+        <w:rPr>
+          <w:lang w:val="en-GB"/>
+        </w:rPr>
+        <w:t xml:space="preserve"> </w:t>
+      </w:r>
+      <w:r>
+        <w:rPr>
+          <w:lang w:val="en-GB"/>
+        </w:rPr>
+        <w:t>We wanted to optimise the use of file systems with our own features.</w:t>
+      </w:r>
+      <w:r>
+        <w:rPr>
+          <w:lang w:val="en-GB"/>
+        </w:rPr>
+        <w:t xml:space="preserve"> </w:t>
+      </w:r>
+      <w:r>
+        <w:rPr>
+          <w:lang w:val="en-GB"/>
+        </w:rPr>
+        <w:t>Apart from that, our shell should still have the basic functionality of a conventional shell.</w:t>
+      </w:r>
+      <w:r>
+        <w:rPr>
+          <w:lang w:val="en-GB"/>
+        </w:rPr>
+        <w:t xml:space="preserve"> </w:t>
+      </w:r>
+      <w:r>
+        <w:rPr>
+          <w:lang w:val="en-GB"/>
+        </w:rPr>
+        <w:t>This includes starting processes on the kernel and executing applications.</w:t>
+      </w:r>
+      <w:r>
+        <w:rPr>
+          <w:lang w:val="en-GB"/>
+        </w:rPr>
+        <w:br/>
+      </w:r>
+      <w:r>
+        <w:rPr>
+          <w:lang w:val="en-GB"/>
+        </w:rPr>
+        <w:br/>
+        <w:t>We used C as programming language. We decided to do this because we already had</w:t>
+      </w:r>
+      <w:r>
+        <w:rPr>
+          <w:lang w:val="en-GB"/>
+        </w:rPr>
+        <w:t xml:space="preserve"> </w:t>
+      </w:r>
+      <w:r>
+        <w:rPr>
+          <w:lang w:val="en-GB"/>
+        </w:rPr>
+        <w:t>experience with C. Furthermore, it is a standard Linux language.</w:t>
+      </w:r>
+      <w:r>
+        <w:rPr>
+          <w:lang w:val="en-GB"/>
+        </w:rPr>
+        <w:br/>
+      </w:r>
+    </w:p>
+    <w:p>
+      <w:pPr>
+        <w:tabs>
+          <w:tab w:val="left" w:pos="916"/>
+          <w:tab w:val="left" w:pos="1832"/>
+          <w:tab w:val="left" w:pos="2748"/>
+          <w:tab w:val="left" w:pos="3664"/>
+          <w:tab w:val="left" w:pos="4580"/>
+          <w:tab w:val="left" w:pos="5496"/>
+          <w:tab w:val="left" w:pos="6412"/>
+          <w:tab w:val="left" w:pos="7328"/>
+          <w:tab w:val="left" w:pos="8244"/>
+          <w:tab w:val="left" w:pos="9160"/>
+          <w:tab w:val="left" w:pos="10076"/>
+          <w:tab w:val="left" w:pos="10992"/>
+          <w:tab w:val="left" w:pos="11908"/>
+          <w:tab w:val="left" w:pos="12824"/>
+          <w:tab w:val="left" w:pos="13740"/>
+          <w:tab w:val="left" w:pos="14656"/>
+        </w:tabs>
+        <w:spacing w:after="0" w:line="240" w:lineRule="auto"/>
+        <w:rPr>
+          <w:lang w:val="en-GB"/>
+        </w:rPr>
+      </w:pPr>
+      <w:r>
+        <w:rPr>
+          <w:lang w:val="en-GB"/>
+        </w:rPr>
+        <w:t>Finally, we had to choose the Linux distribution where we wanted to implement our project. Our choice fell on Alpine Linux.</w:t>
+      </w:r>
+      <w:r>
+        <w:rPr>
+          <w:lang w:val="en-GB"/>
+        </w:rPr>
+        <w:br/>
+        <w:t xml:space="preserve">Alpine Linux is a terminal-based Linux distribution. We have already worked with Alpine in another lecture. </w:t>
+      </w:r>
+      <w:r>
+        <w:rPr>
+          <w:lang w:val="en-GB"/>
+        </w:rPr>
+        <w:t xml:space="preserve"> </w:t>
+      </w:r>
+      <w:r>
+        <w:rPr>
+          <w:lang w:val="en-GB"/>
+        </w:rPr>
+        <w:t>We found the management of files in Alpine very cumbersome and confusing. We wanted to make this easier with our shell.</w:t>
+      </w:r>
+    </w:p>
+    <w:p>
+      <w:pPr>
+        <w:pStyle w:val="berschrift1"/>
         <w:rPr>
           <w:lang w:val="en-GB"/>
         </w:rPr>
@@ -112,7 +247,7 @@
     </w:p>
     <w:p>
       <w:pPr>
-        <w:pStyle w:val="Heading2"/>
+        <w:pStyle w:val="berschrift2"/>
         <w:rPr>
           <w:lang w:val="en-GB"/>
         </w:rPr>
@@ -222,7 +357,7 @@
     </w:p>
     <w:p>
       <w:pPr>
-        <w:pStyle w:val="Heading2"/>
+        <w:pStyle w:val="berschrift2"/>
         <w:rPr>
           <w:lang w:val="en-GB"/>
         </w:rPr>
@@ -353,6 +488,7 @@
         <w:rPr>
           <w:lang w:val="en-GB"/>
         </w:rPr>
+        <w:lastRenderedPageBreak/>
         <w:t>These identifiers are</w:t>
       </w:r>
       <w:r>
@@ -394,7 +530,7 @@
     </w:p>
     <w:p>
       <w:pPr>
-        <w:pStyle w:val="Heading2"/>
+        <w:pStyle w:val="berschrift2"/>
         <w:rPr>
           <w:lang w:val="en-GB"/>
         </w:rPr>
@@ -408,7 +544,7 @@
     </w:p>
     <w:p>
       <w:pPr>
-        <w:pStyle w:val="Heading3"/>
+        <w:pStyle w:val="berschrift3"/>
         <w:rPr>
           <w:lang w:val="en-GB"/>
         </w:rPr>
@@ -430,355 +566,349 @@
         <w:rPr>
           <w:lang w:val="en-GB"/>
         </w:rPr>
-        <w:t xml:space="preserve">When the move command is called without further arguments, the files inside the current directory are displayed to the user, alongside the identifiers of these files. The following user input is then evaluated, and the complete file path is saved internally. Then all the subdirectories are displayed with their identifiers, with which the user can navigate through the directories. Once the final </w:t>
-      </w:r>
+        <w:t>When the move command is called without further arguments, the files inside the current directory are displayed to the user, alongside the identifiers of these files. The following user input is then evaluated, and the complete file path is saved internally. Then all the subdirectories are displayed with their identifiers, with which the user can navigate through the directories. Once the final directory is chosen</w:t>
+      </w:r>
+      <w:r>
+        <w:rPr>
+          <w:lang w:val="en-GB"/>
+        </w:rPr>
+        <w:t>, the new path is saved internally, and the file is moved using these</w:t>
+      </w:r>
+      <w:r>
+        <w:rPr>
+          <w:lang w:val="en-GB"/>
+        </w:rPr>
+        <w:t xml:space="preserve"> saved</w:t>
+      </w:r>
+      <w:r>
+        <w:rPr>
+          <w:lang w:val="en-GB"/>
+        </w:rPr>
+        <w:t xml:space="preserve"> parameters.</w:t>
+      </w:r>
+    </w:p>
+    <w:p>
+      <w:pPr>
+        <w:pStyle w:val="berschrift3"/>
+        <w:rPr>
+          <w:lang w:val="en-GB"/>
+        </w:rPr>
+      </w:pPr>
+      <w:r>
+        <w:rPr>
+          <w:lang w:val="en-GB"/>
+        </w:rPr>
+        <w:t>Copy</w:t>
+      </w:r>
+    </w:p>
+    <w:p>
+      <w:pPr>
+        <w:rPr>
+          <w:lang w:val="en-GB"/>
+        </w:rPr>
+      </w:pPr>
+      <w:r>
+        <w:rPr>
+          <w:lang w:val="en-GB"/>
+        </w:rPr>
+        <w:t xml:space="preserve">Conceptually it works the same as move, except that </w:t>
+      </w:r>
+      <w:r>
+        <w:rPr>
+          <w:lang w:val="en-GB"/>
+        </w:rPr>
+        <w:t>instead of being able to directly move a file using a system call, first a new file is created at the destination, into which the content of the first file is written into.</w:t>
+      </w:r>
+    </w:p>
+    <w:p>
+      <w:pPr>
+        <w:pStyle w:val="berschrift3"/>
+        <w:rPr>
+          <w:lang w:val="en-GB"/>
+        </w:rPr>
+      </w:pPr>
+      <w:r>
+        <w:rPr>
+          <w:lang w:val="en-GB"/>
+        </w:rPr>
+        <w:t>Rename</w:t>
+      </w:r>
+    </w:p>
+    <w:p>
+      <w:pPr>
+        <w:pStyle w:val="berschrift3"/>
+        <w:rPr>
+          <w:lang w:val="en-GB"/>
+        </w:rPr>
+      </w:pPr>
+      <w:r>
+        <w:rPr>
+          <w:lang w:val="en-GB"/>
+        </w:rPr>
+        <w:t>Go</w:t>
+      </w:r>
+    </w:p>
+    <w:p>
+      <w:pPr>
+        <w:rPr>
+          <w:lang w:val="en-GB"/>
+        </w:rPr>
+      </w:pPr>
+      <w:r>
+        <w:rPr>
+          <w:lang w:val="en-GB"/>
+        </w:rPr>
+        <w:t>By calling go, all the directories inside the current directory are displayed. When a number is typed, the current working directory is changed to the corresponding directory.</w:t>
+      </w:r>
+    </w:p>
+    <w:p>
+      <w:pPr>
+        <w:pStyle w:val="berschrift3"/>
+        <w:rPr>
+          <w:lang w:val="en-GB"/>
+        </w:rPr>
+      </w:pPr>
+      <w:r>
+        <w:rPr>
+          <w:lang w:val="en-GB"/>
+        </w:rPr>
+        <w:t>Run</w:t>
+      </w:r>
+    </w:p>
+    <w:p>
+      <w:pPr>
+        <w:pStyle w:val="berschrift3"/>
+        <w:rPr>
+          <w:lang w:val="en-GB"/>
+        </w:rPr>
+      </w:pPr>
+      <w:r>
+        <w:rPr>
+          <w:lang w:val="en-GB"/>
+        </w:rPr>
+        <w:t>Delete</w:t>
+      </w:r>
+    </w:p>
+    <w:p>
+      <w:pPr>
+        <w:pStyle w:val="berschrift3"/>
+        <w:rPr>
+          <w:lang w:val="en-GB"/>
+        </w:rPr>
+      </w:pPr>
+      <w:r>
+        <w:rPr>
+          <w:lang w:val="en-GB"/>
+        </w:rPr>
+        <w:t>Help</w:t>
+      </w:r>
+    </w:p>
+    <w:p>
+      <w:pPr>
+        <w:rPr>
+          <w:lang w:val="en-GB"/>
+        </w:rPr>
+      </w:pPr>
+    </w:p>
+    <w:p>
+      <w:pPr>
+        <w:rPr>
+          <w:lang w:val="en-GB"/>
+        </w:rPr>
+      </w:pPr>
+    </w:p>
+    <w:p>
+      <w:pPr>
+        <w:pStyle w:val="berschrift2"/>
+        <w:rPr>
+          <w:lang w:val="en-GB"/>
+        </w:rPr>
+      </w:pPr>
+      <w:r>
+        <w:rPr>
+          <w:lang w:val="en-GB"/>
+        </w:rPr>
+        <w:t>(Log)</w:t>
+      </w:r>
+    </w:p>
+    <w:p>
+      <w:pPr>
+        <w:pStyle w:val="berschrift1"/>
+        <w:rPr>
+          <w:lang w:val="en-GB"/>
+        </w:rPr>
+      </w:pPr>
+      <w:r>
+        <w:rPr>
+          <w:lang w:val="en-GB"/>
+        </w:rPr>
+        <w:t>Results</w:t>
+      </w:r>
+    </w:p>
+    <w:p>
+      <w:pPr>
+        <w:pStyle w:val="berschrift1"/>
+        <w:rPr>
+          <w:lang w:val="en-GB"/>
+        </w:rPr>
+      </w:pPr>
+      <w:r>
+        <w:rPr>
+          <w:lang w:val="en-GB"/>
+        </w:rPr>
+        <w:t>Discussion</w:t>
+      </w:r>
+    </w:p>
+    <w:p>
+      <w:pPr>
+        <w:pStyle w:val="berschrift2"/>
+        <w:rPr>
+          <w:lang w:val="en-GB"/>
+        </w:rPr>
+      </w:pPr>
+      <w:r>
+        <w:rPr>
+          <w:lang w:val="en-GB"/>
+        </w:rPr>
+        <w:t>Lessons Learned</w:t>
+      </w:r>
+    </w:p>
+    <w:p>
+      <w:pPr>
+        <w:pStyle w:val="berschrift2"/>
+        <w:rPr>
+          <w:lang w:val="en-GB"/>
+        </w:rPr>
+      </w:pPr>
+      <w:r>
+        <w:rPr>
+          <w:lang w:val="en-GB"/>
+        </w:rPr>
+        <w:t>Problems</w:t>
+      </w:r>
+    </w:p>
+    <w:p>
+      <w:pPr>
+        <w:rPr>
+          <w:lang w:val="en-GB"/>
+        </w:rPr>
+      </w:pPr>
+      <w:r>
+        <w:rPr>
+          <w:lang w:val="en-GB"/>
+        </w:rPr>
+        <w:t>-Windows-Linux-Alpine</w:t>
+      </w:r>
+      <w:r>
+        <w:rPr>
+          <w:lang w:val="en-GB"/>
+        </w:rPr>
+        <w:t>-Segmentation errors</w:t>
+      </w:r>
+    </w:p>
+    <w:p>
+      <w:pPr>
+        <w:rPr>
+          <w:lang w:val="en-GB"/>
+        </w:rPr>
+      </w:pPr>
+      <w:r>
+        <w:rPr>
+          <w:lang w:val="en-GB"/>
+        </w:rPr>
+        <w:t>-C in general</w:t>
+      </w:r>
+      <w:r>
+        <w:rPr>
+          <w:lang w:val="en-GB"/>
+        </w:rPr>
+        <w:t xml:space="preserve"> -memory leaks</w:t>
+      </w:r>
+    </w:p>
+    <w:p>
+      <w:pPr>
+        <w:rPr>
+          <w:lang w:val="en-GB"/>
+        </w:rPr>
+      </w:pPr>
+    </w:p>
+    <w:p>
+      <w:pPr>
+        <w:pStyle w:val="berschrift2"/>
+        <w:rPr>
+          <w:lang w:val="en-GB"/>
+        </w:rPr>
+      </w:pPr>
+      <w:r>
+        <w:rPr>
+          <w:lang w:val="en-GB"/>
+        </w:rPr>
+        <w:t>Division of Labour</w:t>
+      </w:r>
+    </w:p>
+    <w:p>
+      <w:pPr>
+        <w:rPr>
+          <w:lang w:val="en-GB"/>
+        </w:rPr>
+      </w:pPr>
+      <w:r>
+        <w:rPr>
+          <w:lang w:val="en-GB"/>
+        </w:rPr>
+        <w:t>Directories</w:t>
+      </w:r>
+    </w:p>
+    <w:p>
+      <w:pPr>
+        <w:rPr>
+          <w:lang w:val="en-GB"/>
+        </w:rPr>
+      </w:pPr>
+      <w:r>
+        <w:rPr>
+          <w:lang w:val="en-GB"/>
+        </w:rPr>
+        <w:t>Parser</w:t>
+      </w:r>
+    </w:p>
+    <w:p>
+      <w:pPr>
+        <w:rPr>
+          <w:lang w:val="en-GB"/>
+        </w:rPr>
+      </w:pPr>
+      <w:r>
+        <w:rPr>
+          <w:lang w:val="en-GB"/>
+        </w:rPr>
+        <w:t>Commands</w:t>
+      </w:r>
+    </w:p>
+    <w:p>
+      <w:pPr>
+        <w:rPr>
+          <w:lang w:val="en-GB"/>
+        </w:rPr>
+      </w:pPr>
+      <w:r>
+        <w:rPr>
+          <w:lang w:val="en-GB"/>
+        </w:rPr>
+        <w:t>Debugging</w:t>
+      </w:r>
+    </w:p>
+    <w:p>
+      <w:pPr>
+        <w:rPr>
+          <w:lang w:val="en-GB"/>
+        </w:rPr>
+      </w:pPr>
       <w:r>
         <w:rPr>
           <w:lang w:val="en-GB"/>
         </w:rPr>
         <w:lastRenderedPageBreak/>
-        <w:t>directory is chosen</w:t>
-      </w:r>
-      <w:r>
-        <w:rPr>
-          <w:lang w:val="en-GB"/>
-        </w:rPr>
-        <w:t>, the new path is saved internally, and the file is moved using these</w:t>
-      </w:r>
-      <w:r>
-        <w:rPr>
-          <w:lang w:val="en-GB"/>
-        </w:rPr>
-        <w:t xml:space="preserve"> saved</w:t>
-      </w:r>
-      <w:r>
-        <w:rPr>
-          <w:lang w:val="en-GB"/>
-        </w:rPr>
-        <w:t xml:space="preserve"> parameters.</w:t>
-      </w:r>
-    </w:p>
-    <w:p>
-      <w:pPr>
-        <w:pStyle w:val="Heading3"/>
-        <w:rPr>
-          <w:lang w:val="en-GB"/>
-        </w:rPr>
-      </w:pPr>
-      <w:r>
-        <w:rPr>
-          <w:lang w:val="en-GB"/>
-        </w:rPr>
-        <w:t>Copy</w:t>
-      </w:r>
-    </w:p>
-    <w:p>
-      <w:pPr>
-        <w:rPr>
-          <w:lang w:val="en-GB"/>
-        </w:rPr>
-      </w:pPr>
-      <w:r>
-        <w:rPr>
-          <w:lang w:val="en-GB"/>
-        </w:rPr>
-        <w:t xml:space="preserve">Conceptually it works the same as move, except that </w:t>
-      </w:r>
-      <w:r>
-        <w:rPr>
-          <w:lang w:val="en-GB"/>
-        </w:rPr>
-        <w:t>instead of being able to directly move a file using a system call, first a new file is created at the destination, into which the content of the first file is written into.</w:t>
-      </w:r>
-    </w:p>
-    <w:p>
-      <w:pPr>
-        <w:pStyle w:val="Heading3"/>
-        <w:rPr>
-          <w:lang w:val="en-GB"/>
-        </w:rPr>
-      </w:pPr>
-      <w:r>
-        <w:rPr>
-          <w:lang w:val="en-GB"/>
-        </w:rPr>
-        <w:t>Rename</w:t>
-      </w:r>
-    </w:p>
-    <w:p>
-      <w:pPr>
-        <w:pStyle w:val="Heading3"/>
-        <w:rPr>
-          <w:lang w:val="en-GB"/>
-        </w:rPr>
-      </w:pPr>
-      <w:r>
-        <w:rPr>
-          <w:lang w:val="en-GB"/>
-        </w:rPr>
-        <w:t>Go</w:t>
-      </w:r>
-    </w:p>
-    <w:p>
-      <w:pPr>
-        <w:rPr>
-          <w:lang w:val="en-GB"/>
-        </w:rPr>
-      </w:pPr>
-      <w:r>
-        <w:rPr>
-          <w:lang w:val="en-GB"/>
-        </w:rPr>
-        <w:t>By calling go, all the directories inside the current directory are displayed. When a number is typed, the current working directory is changed to the corresponding directory.</w:t>
-      </w:r>
-    </w:p>
-    <w:p>
-      <w:pPr>
-        <w:pStyle w:val="Heading3"/>
-        <w:rPr>
-          <w:lang w:val="en-GB"/>
-        </w:rPr>
-      </w:pPr>
-      <w:r>
-        <w:rPr>
-          <w:lang w:val="en-GB"/>
-        </w:rPr>
-        <w:t>Run</w:t>
-      </w:r>
-    </w:p>
-    <w:p>
-      <w:pPr>
-        <w:pStyle w:val="Heading3"/>
-        <w:rPr>
-          <w:lang w:val="en-GB"/>
-        </w:rPr>
-      </w:pPr>
-      <w:r>
-        <w:rPr>
-          <w:lang w:val="en-GB"/>
-        </w:rPr>
-        <w:t>Delete</w:t>
-      </w:r>
-    </w:p>
-    <w:p>
-      <w:pPr>
-        <w:pStyle w:val="Heading3"/>
-        <w:rPr>
-          <w:lang w:val="en-GB"/>
-        </w:rPr>
-      </w:pPr>
-      <w:r>
-        <w:rPr>
-          <w:lang w:val="en-GB"/>
-        </w:rPr>
-        <w:t>Help</w:t>
-      </w:r>
-    </w:p>
-    <w:p>
-      <w:pPr>
-        <w:rPr>
-          <w:lang w:val="en-GB"/>
-        </w:rPr>
-      </w:pPr>
-    </w:p>
-    <w:p>
-      <w:pPr>
-        <w:rPr>
-          <w:lang w:val="en-GB"/>
-        </w:rPr>
-      </w:pPr>
-    </w:p>
-    <w:p>
-      <w:pPr>
-        <w:pStyle w:val="Heading2"/>
-        <w:rPr>
-          <w:lang w:val="en-GB"/>
-        </w:rPr>
-      </w:pPr>
-      <w:r>
-        <w:rPr>
-          <w:lang w:val="en-GB"/>
-        </w:rPr>
-        <w:t>(Log)</w:t>
-      </w:r>
-    </w:p>
-    <w:p>
-      <w:pPr>
-        <w:pStyle w:val="Heading1"/>
-        <w:rPr>
-          <w:lang w:val="en-GB"/>
-        </w:rPr>
-      </w:pPr>
-      <w:r>
-        <w:rPr>
-          <w:lang w:val="en-GB"/>
-        </w:rPr>
-        <w:t>Results</w:t>
-      </w:r>
-    </w:p>
-    <w:p>
-      <w:pPr>
-        <w:pStyle w:val="Heading1"/>
-        <w:rPr>
-          <w:lang w:val="en-GB"/>
-        </w:rPr>
-      </w:pPr>
-      <w:r>
-        <w:rPr>
-          <w:lang w:val="en-GB"/>
-        </w:rPr>
-        <w:t>Discussion</w:t>
-      </w:r>
-    </w:p>
-    <w:p>
-      <w:pPr>
-        <w:pStyle w:val="Heading2"/>
-        <w:rPr>
-          <w:lang w:val="en-GB"/>
-        </w:rPr>
-      </w:pPr>
-      <w:r>
-        <w:rPr>
-          <w:lang w:val="en-GB"/>
-        </w:rPr>
-        <w:t>Lessons Learned</w:t>
-      </w:r>
-    </w:p>
-    <w:p>
-      <w:pPr>
-        <w:pStyle w:val="Heading2"/>
-        <w:rPr>
-          <w:lang w:val="en-GB"/>
-        </w:rPr>
-      </w:pPr>
-      <w:r>
-        <w:rPr>
-          <w:lang w:val="en-GB"/>
-        </w:rPr>
-        <w:t>Problems</w:t>
-      </w:r>
-    </w:p>
-    <w:p>
-      <w:pPr>
-        <w:rPr>
-          <w:lang w:val="en-GB"/>
-        </w:rPr>
-      </w:pPr>
-      <w:r>
-        <w:rPr>
-          <w:lang w:val="en-GB"/>
-        </w:rPr>
-        <w:t>-Windows-Linux-Alpine</w:t>
-      </w:r>
-      <w:r>
-        <w:rPr>
-          <w:lang w:val="en-GB"/>
-        </w:rPr>
-        <w:t>-Segmentation errors</w:t>
-      </w:r>
-    </w:p>
-    <w:p>
-      <w:pPr>
-        <w:rPr>
-          <w:lang w:val="en-GB"/>
-        </w:rPr>
-      </w:pPr>
-      <w:r>
-        <w:rPr>
-          <w:lang w:val="en-GB"/>
-        </w:rPr>
-        <w:t>-C in general</w:t>
-      </w:r>
-      <w:r>
-        <w:rPr>
-          <w:lang w:val="en-GB"/>
-        </w:rPr>
-        <w:t xml:space="preserve"> -memory leaks</w:t>
-      </w:r>
-    </w:p>
-    <w:p>
-      <w:pPr>
-        <w:rPr>
-          <w:lang w:val="en-GB"/>
-        </w:rPr>
-      </w:pPr>
-    </w:p>
-    <w:p>
-      <w:pPr>
-        <w:pStyle w:val="Heading2"/>
-        <w:rPr>
-          <w:lang w:val="en-GB"/>
-        </w:rPr>
-      </w:pPr>
-      <w:r>
-        <w:rPr>
-          <w:lang w:val="en-GB"/>
-        </w:rPr>
-        <w:t>Division of Labour</w:t>
-      </w:r>
-    </w:p>
-    <w:p>
-      <w:pPr>
-        <w:rPr>
-          <w:lang w:val="en-GB"/>
-        </w:rPr>
-      </w:pPr>
-      <w:r>
-        <w:rPr>
-          <w:lang w:val="en-GB"/>
-        </w:rPr>
-        <w:t>Directories</w:t>
-      </w:r>
-    </w:p>
-    <w:p>
-      <w:pPr>
-        <w:rPr>
-          <w:lang w:val="en-GB"/>
-        </w:rPr>
-      </w:pPr>
-      <w:r>
-        <w:rPr>
-          <w:lang w:val="en-GB"/>
-        </w:rPr>
-        <w:t>Parser</w:t>
-      </w:r>
-    </w:p>
-    <w:p>
-      <w:pPr>
-        <w:rPr>
-          <w:lang w:val="en-GB"/>
-        </w:rPr>
-      </w:pPr>
-      <w:r>
-        <w:rPr>
-          <w:lang w:val="en-GB"/>
-        </w:rPr>
-        <w:t>Commands</w:t>
-      </w:r>
-    </w:p>
-    <w:p>
-      <w:pPr>
-        <w:rPr>
-          <w:lang w:val="en-GB"/>
-        </w:rPr>
-      </w:pPr>
-      <w:r>
-        <w:rPr>
-          <w:lang w:val="en-GB"/>
-        </w:rPr>
-        <w:t>Debugging</w:t>
-      </w:r>
-    </w:p>
-    <w:p>
-      <w:pPr>
-        <w:rPr>
-          <w:lang w:val="en-GB"/>
-        </w:rPr>
-      </w:pPr>
-      <w:r>
-        <w:rPr>
-          <w:lang w:val="en-GB"/>
-        </w:rPr>
         <w:t>Research</w:t>
       </w:r>
     </w:p>
@@ -810,16 +940,15 @@
     </w:p>
     <w:p>
       <w:pPr>
-        <w:pStyle w:val="Heading1"/>
-        <w:rPr>
-          <w:lang w:val="en-GB"/>
-        </w:rPr>
-      </w:pPr>
-      <w:r>
-        <w:rPr>
-          <w:lang w:val="en-GB"/>
-        </w:rPr>
-        <w:lastRenderedPageBreak/>
+        <w:pStyle w:val="berschrift1"/>
+        <w:rPr>
+          <w:lang w:val="en-GB"/>
+        </w:rPr>
+      </w:pPr>
+      <w:r>
+        <w:rPr>
+          <w:lang w:val="en-GB"/>
+        </w:rPr>
         <w:t>Conclusion</w:t>
       </w:r>
     </w:p>
@@ -892,7 +1021,7 @@
         <w:rFonts w:asciiTheme="minorHAnsi" w:eastAsiaTheme="minorHAnsi" w:hAnsiTheme="minorHAnsi" w:cstheme="minorBidi"/>
         <w:sz w:val="22"/>
         <w:szCs w:val="22"/>
-        <w:lang w:val="en-CH" w:eastAsia="en-US" w:bidi="ar-SA"/>
+        <w:lang w:eastAsia="en-US" w:bidi="ar-SA"/>
       </w:rPr>
     </w:rPrDefault>
     <w:pPrDefault>
@@ -1279,15 +1408,15 @@
     <w:lsdException w:name="Unresolved Mention" w:semiHidden="1" w:unhideWhenUsed="1"/>
     <w:lsdException w:name="Smart Link" w:semiHidden="1" w:unhideWhenUsed="1"/>
   </w:latentStyles>
-  <w:style w:type="paragraph" w:default="1" w:styleId="Normal">
+  <w:style w:type="paragraph" w:default="1" w:styleId="Standard">
     <w:name w:val="Normal"/>
     <w:qFormat/>
   </w:style>
-  <w:style w:type="paragraph" w:styleId="Heading1">
+  <w:style w:type="paragraph" w:styleId="berschrift1">
     <w:name w:val="heading 1"/>
-    <w:basedOn w:val="Normal"/>
-    <w:next w:val="Normal"/>
-    <w:link w:val="Heading1Char"/>
+    <w:basedOn w:val="Standard"/>
+    <w:next w:val="Standard"/>
+    <w:link w:val="berschrift1Zchn"/>
     <w:uiPriority w:val="9"/>
     <w:qFormat/>
     <w:rsid w:val="005A0F9A"/>
@@ -1304,11 +1433,11 @@
       <w:szCs w:val="32"/>
     </w:rPr>
   </w:style>
-  <w:style w:type="paragraph" w:styleId="Heading2">
+  <w:style w:type="paragraph" w:styleId="berschrift2">
     <w:name w:val="heading 2"/>
-    <w:basedOn w:val="Normal"/>
-    <w:next w:val="Normal"/>
-    <w:link w:val="Heading2Char"/>
+    <w:basedOn w:val="Standard"/>
+    <w:next w:val="Standard"/>
+    <w:link w:val="berschrift2Zchn"/>
     <w:uiPriority w:val="9"/>
     <w:unhideWhenUsed/>
     <w:qFormat/>
@@ -1326,11 +1455,11 @@
       <w:szCs w:val="26"/>
     </w:rPr>
   </w:style>
-  <w:style w:type="paragraph" w:styleId="Heading3">
+  <w:style w:type="paragraph" w:styleId="berschrift3">
     <w:name w:val="heading 3"/>
-    <w:basedOn w:val="Normal"/>
-    <w:next w:val="Normal"/>
-    <w:link w:val="Heading3Char"/>
+    <w:basedOn w:val="Standard"/>
+    <w:next w:val="Standard"/>
+    <w:link w:val="berschrift3Zchn"/>
     <w:uiPriority w:val="9"/>
     <w:unhideWhenUsed/>
     <w:qFormat/>
@@ -1348,13 +1477,13 @@
       <w:szCs w:val="24"/>
     </w:rPr>
   </w:style>
-  <w:style w:type="character" w:default="1" w:styleId="DefaultParagraphFont">
+  <w:style w:type="character" w:default="1" w:styleId="Absatz-Standardschriftart">
     <w:name w:val="Default Paragraph Font"/>
     <w:uiPriority w:val="1"/>
     <w:semiHidden/>
     <w:unhideWhenUsed/>
   </w:style>
-  <w:style w:type="table" w:default="1" w:styleId="TableNormal">
+  <w:style w:type="table" w:default="1" w:styleId="NormaleTabelle">
     <w:name w:val="Normal Table"/>
     <w:uiPriority w:val="99"/>
     <w:semiHidden/>
@@ -1369,17 +1498,17 @@
       </w:tblCellMar>
     </w:tblPr>
   </w:style>
-  <w:style w:type="numbering" w:default="1" w:styleId="NoList">
+  <w:style w:type="numbering" w:default="1" w:styleId="KeineListe">
     <w:name w:val="No List"/>
     <w:uiPriority w:val="99"/>
     <w:semiHidden/>
     <w:unhideWhenUsed/>
   </w:style>
-  <w:style w:type="paragraph" w:styleId="Title">
+  <w:style w:type="paragraph" w:styleId="Titel">
     <w:name w:val="Title"/>
-    <w:basedOn w:val="Normal"/>
-    <w:next w:val="Normal"/>
-    <w:link w:val="TitleChar"/>
+    <w:basedOn w:val="Standard"/>
+    <w:next w:val="Standard"/>
+    <w:link w:val="TitelZchn"/>
     <w:uiPriority w:val="10"/>
     <w:qFormat/>
     <w:rsid w:val="005A0F9A"/>
@@ -1395,10 +1524,10 @@
       <w:szCs w:val="56"/>
     </w:rPr>
   </w:style>
-  <w:style w:type="character" w:customStyle="1" w:styleId="TitleChar">
-    <w:name w:val="Title Char"/>
-    <w:basedOn w:val="DefaultParagraphFont"/>
-    <w:link w:val="Title"/>
+  <w:style w:type="character" w:customStyle="1" w:styleId="TitelZchn">
+    <w:name w:val="Titel Zchn"/>
+    <w:basedOn w:val="Absatz-Standardschriftart"/>
+    <w:link w:val="Titel"/>
     <w:uiPriority w:val="10"/>
     <w:rsid w:val="005A0F9A"/>
     <w:rPr>
@@ -1409,11 +1538,11 @@
       <w:szCs w:val="56"/>
     </w:rPr>
   </w:style>
-  <w:style w:type="paragraph" w:styleId="Subtitle">
+  <w:style w:type="paragraph" w:styleId="Untertitel">
     <w:name w:val="Subtitle"/>
-    <w:basedOn w:val="Normal"/>
-    <w:next w:val="Normal"/>
-    <w:link w:val="SubtitleChar"/>
+    <w:basedOn w:val="Standard"/>
+    <w:next w:val="Standard"/>
+    <w:link w:val="UntertitelZchn"/>
     <w:uiPriority w:val="11"/>
     <w:qFormat/>
     <w:rsid w:val="005A0F9A"/>
@@ -1428,10 +1557,10 @@
       <w:spacing w:val="15"/>
     </w:rPr>
   </w:style>
-  <w:style w:type="character" w:customStyle="1" w:styleId="SubtitleChar">
-    <w:name w:val="Subtitle Char"/>
-    <w:basedOn w:val="DefaultParagraphFont"/>
-    <w:link w:val="Subtitle"/>
+  <w:style w:type="character" w:customStyle="1" w:styleId="UntertitelZchn">
+    <w:name w:val="Untertitel Zchn"/>
+    <w:basedOn w:val="Absatz-Standardschriftart"/>
+    <w:link w:val="Untertitel"/>
     <w:uiPriority w:val="11"/>
     <w:rsid w:val="005A0F9A"/>
     <w:rPr>
@@ -1440,10 +1569,10 @@
       <w:spacing w:val="15"/>
     </w:rPr>
   </w:style>
-  <w:style w:type="character" w:customStyle="1" w:styleId="Heading1Char">
-    <w:name w:val="Heading 1 Char"/>
-    <w:basedOn w:val="DefaultParagraphFont"/>
-    <w:link w:val="Heading1"/>
+  <w:style w:type="character" w:customStyle="1" w:styleId="berschrift1Zchn">
+    <w:name w:val="Überschrift 1 Zchn"/>
+    <w:basedOn w:val="Absatz-Standardschriftart"/>
+    <w:link w:val="berschrift1"/>
     <w:uiPriority w:val="9"/>
     <w:rsid w:val="005A0F9A"/>
     <w:rPr>
@@ -1453,10 +1582,10 @@
       <w:szCs w:val="32"/>
     </w:rPr>
   </w:style>
-  <w:style w:type="character" w:customStyle="1" w:styleId="Heading2Char">
-    <w:name w:val="Heading 2 Char"/>
-    <w:basedOn w:val="DefaultParagraphFont"/>
-    <w:link w:val="Heading2"/>
+  <w:style w:type="character" w:customStyle="1" w:styleId="berschrift2Zchn">
+    <w:name w:val="Überschrift 2 Zchn"/>
+    <w:basedOn w:val="Absatz-Standardschriftart"/>
+    <w:link w:val="berschrift2"/>
     <w:uiPriority w:val="9"/>
     <w:rsid w:val="005A0F9A"/>
     <w:rPr>
@@ -1466,10 +1595,10 @@
       <w:szCs w:val="26"/>
     </w:rPr>
   </w:style>
-  <w:style w:type="character" w:customStyle="1" w:styleId="Heading3Char">
-    <w:name w:val="Heading 3 Char"/>
-    <w:basedOn w:val="DefaultParagraphFont"/>
-    <w:link w:val="Heading3"/>
+  <w:style w:type="character" w:customStyle="1" w:styleId="berschrift3Zchn">
+    <w:name w:val="Überschrift 3 Zchn"/>
+    <w:basedOn w:val="Absatz-Standardschriftart"/>
+    <w:link w:val="berschrift3"/>
     <w:uiPriority w:val="9"/>
     <w:rsid w:val="00053892"/>
     <w:rPr>
@@ -1477,6 +1606,56 @@
       <w:color w:val="1F3763" w:themeColor="accent1" w:themeShade="7F"/>
       <w:sz w:val="24"/>
       <w:szCs w:val="24"/>
+    </w:rPr>
+  </w:style>
+  <w:style w:type="paragraph" w:styleId="HTMLVorformatiert">
+    <w:name w:val="HTML Preformatted"/>
+    <w:basedOn w:val="Standard"/>
+    <w:link w:val="HTMLVorformatiertZchn"/>
+    <w:uiPriority w:val="99"/>
+    <w:semiHidden/>
+    <w:unhideWhenUsed/>
+    <w:rsid w:val="00A94F36"/>
+    <w:pPr>
+      <w:tabs>
+        <w:tab w:val="left" w:pos="916"/>
+        <w:tab w:val="left" w:pos="1832"/>
+        <w:tab w:val="left" w:pos="2748"/>
+        <w:tab w:val="left" w:pos="3664"/>
+        <w:tab w:val="left" w:pos="4580"/>
+        <w:tab w:val="left" w:pos="5496"/>
+        <w:tab w:val="left" w:pos="6412"/>
+        <w:tab w:val="left" w:pos="7328"/>
+        <w:tab w:val="left" w:pos="8244"/>
+        <w:tab w:val="left" w:pos="9160"/>
+        <w:tab w:val="left" w:pos="10076"/>
+        <w:tab w:val="left" w:pos="10992"/>
+        <w:tab w:val="left" w:pos="11908"/>
+        <w:tab w:val="left" w:pos="12824"/>
+        <w:tab w:val="left" w:pos="13740"/>
+        <w:tab w:val="left" w:pos="14656"/>
+      </w:tabs>
+      <w:spacing w:after="0" w:line="240" w:lineRule="auto"/>
+    </w:pPr>
+    <w:rPr>
+      <w:rFonts w:ascii="Courier New" w:eastAsia="Times New Roman" w:hAnsi="Courier New" w:cs="Courier New"/>
+      <w:sz w:val="20"/>
+      <w:szCs w:val="20"/>
+      <w:lang w:val="de-CH" w:eastAsia="de-CH"/>
+    </w:rPr>
+  </w:style>
+  <w:style w:type="character" w:customStyle="1" w:styleId="HTMLVorformatiertZchn">
+    <w:name w:val="HTML Vorformatiert Zchn"/>
+    <w:basedOn w:val="Absatz-Standardschriftart"/>
+    <w:link w:val="HTMLVorformatiert"/>
+    <w:uiPriority w:val="99"/>
+    <w:semiHidden/>
+    <w:rsid w:val="00A94F36"/>
+    <w:rPr>
+      <w:rFonts w:ascii="Courier New" w:eastAsia="Times New Roman" w:hAnsi="Courier New" w:cs="Courier New"/>
+      <w:sz w:val="20"/>
+      <w:szCs w:val="20"/>
+      <w:lang w:val="de-CH" w:eastAsia="de-CH"/>
     </w:rPr>
   </w:style>
 </w:styles>

</xml_diff>

<commit_message>
add stuff in Custom Alpine Shell.docx
</commit_message>
<xml_diff>
--- a/Custom Alpine Shell.docx
+++ b/Custom Alpine Shell.docx
@@ -1,10 +1,10 @@
 
 <file path=word/document.xml><?xml version="1.0" encoding="utf-8"?>
-<w:document xmlns:wpc="http://schemas.microsoft.com/office/word/2010/wordprocessingCanvas" xmlns:cx="http://schemas.microsoft.com/office/drawing/2014/chartex" xmlns:cx1="http://schemas.microsoft.com/office/drawing/2015/9/8/chartex" xmlns:cx2="http://schemas.microsoft.com/office/drawing/2015/10/21/chartex" xmlns:cx3="http://schemas.microsoft.com/office/drawing/2016/5/9/chartex" xmlns:cx4="http://schemas.microsoft.com/office/drawing/2016/5/10/chartex" xmlns:cx5="http://schemas.microsoft.com/office/drawing/2016/5/11/chartex" xmlns:cx6="http://schemas.microsoft.com/office/drawing/2016/5/12/chartex" xmlns:cx7="http://schemas.microsoft.com/office/drawing/2016/5/13/chartex" xmlns:cx8="http://schemas.microsoft.com/office/drawing/2016/5/14/chartex" xmlns:mc="http://schemas.openxmlformats.org/markup-compatibility/2006" xmlns:aink="http://schemas.microsoft.com/office/drawing/2016/ink" xmlns:am3d="http://schemas.microsoft.com/office/drawing/2017/model3d" xmlns:o="urn:schemas-microsoft-com:office:office" xmlns:r="http://schemas.openxmlformats.org/officeDocument/2006/relationships" xmlns:m="http://schemas.openxmlformats.org/officeDocument/2006/math" xmlns:v="urn:schemas-microsoft-com:vml" xmlns:wp14="http://schemas.microsoft.com/office/word/2010/wordprocessingDrawing" xmlns:wp="http://schemas.openxmlformats.org/drawingml/2006/wordprocessingDrawing" xmlns:w10="urn:schemas-microsoft-com:office:word" xmlns:w="http://schemas.openxmlformats.org/wordprocessingml/2006/main" xmlns:w14="http://schemas.microsoft.com/office/word/2010/wordml" xmlns:w15="http://schemas.microsoft.com/office/word/2012/wordml" xmlns:w16cex="http://schemas.microsoft.com/office/word/2018/wordml/cex" xmlns:w16cid="http://schemas.microsoft.com/office/word/2016/wordml/cid" xmlns:w16="http://schemas.microsoft.com/office/word/2018/wordml" xmlns:w16sdtdh="http://schemas.microsoft.com/office/word/2020/wordml/sdtdatahash" xmlns:w16se="http://schemas.microsoft.com/office/word/2015/wordml/symex" xmlns:wpg="http://schemas.microsoft.com/office/word/2010/wordprocessingGroup" xmlns:wpi="http://schemas.microsoft.com/office/word/2010/wordprocessingInk" xmlns:wne="http://schemas.microsoft.com/office/word/2006/wordml" xmlns:wps="http://schemas.microsoft.com/office/word/2010/wordprocessingShape" mc:Ignorable="w14 w15 w16se w16cid w16 w16cex w16sdtdh wp14">
+<w:document xmlns:wpc="http://schemas.microsoft.com/office/word/2010/wordprocessingCanvas" xmlns:cx="http://schemas.microsoft.com/office/drawing/2014/chartex" xmlns:cx1="http://schemas.microsoft.com/office/drawing/2015/9/8/chartex" xmlns:cx2="http://schemas.microsoft.com/office/drawing/2015/10/21/chartex" xmlns:cx3="http://schemas.microsoft.com/office/drawing/2016/5/9/chartex" xmlns:cx4="http://schemas.microsoft.com/office/drawing/2016/5/10/chartex" xmlns:cx5="http://schemas.microsoft.com/office/drawing/2016/5/11/chartex" xmlns:cx6="http://schemas.microsoft.com/office/drawing/2016/5/12/chartex" xmlns:cx7="http://schemas.microsoft.com/office/drawing/2016/5/13/chartex" xmlns:cx8="http://schemas.microsoft.com/office/drawing/2016/5/14/chartex" xmlns:mc="http://schemas.openxmlformats.org/markup-compatibility/2006" xmlns:aink="http://schemas.microsoft.com/office/drawing/2016/ink" xmlns:am3d="http://schemas.microsoft.com/office/drawing/2017/model3d" xmlns:o="urn:schemas-microsoft-com:office:office" xmlns:oel="http://schemas.microsoft.com/office/2019/extlst" xmlns:r="http://schemas.openxmlformats.org/officeDocument/2006/relationships" xmlns:m="http://schemas.openxmlformats.org/officeDocument/2006/math" xmlns:v="urn:schemas-microsoft-com:vml" xmlns:wp14="http://schemas.microsoft.com/office/word/2010/wordprocessingDrawing" xmlns:wp="http://schemas.openxmlformats.org/drawingml/2006/wordprocessingDrawing" xmlns:w10="urn:schemas-microsoft-com:office:word" xmlns:w="http://schemas.openxmlformats.org/wordprocessingml/2006/main" xmlns:w14="http://schemas.microsoft.com/office/word/2010/wordml" xmlns:w15="http://schemas.microsoft.com/office/word/2012/wordml" xmlns:w16cex="http://schemas.microsoft.com/office/word/2018/wordml/cex" xmlns:w16cid="http://schemas.microsoft.com/office/word/2016/wordml/cid" xmlns:w16="http://schemas.microsoft.com/office/word/2018/wordml" xmlns:w16sdtdh="http://schemas.microsoft.com/office/word/2020/wordml/sdtdatahash" xmlns:w16se="http://schemas.microsoft.com/office/word/2015/wordml/symex" xmlns:wpg="http://schemas.microsoft.com/office/word/2010/wordprocessingGroup" xmlns:wpi="http://schemas.microsoft.com/office/word/2010/wordprocessingInk" xmlns:wne="http://schemas.microsoft.com/office/word/2006/wordml" xmlns:wps="http://schemas.microsoft.com/office/word/2010/wordprocessingShape" mc:Ignorable="w14 w15 w16se w16cid w16 w16cex w16sdtdh wp14">
   <w:body>
     <w:p>
       <w:pPr>
-        <w:pStyle w:val="Title"/>
+        <w:pStyle w:val="Titel"/>
         <w:rPr>
           <w:lang w:val="en-GB"/>
         </w:rPr>
@@ -18,7 +18,7 @@
     </w:p>
     <w:p>
       <w:pPr>
-        <w:pStyle w:val="Heading1"/>
+        <w:pStyle w:val="berschrift1"/>
         <w:rPr>
           <w:lang w:val="en-GB"/>
         </w:rPr>
@@ -45,7 +45,7 @@
     </w:p>
     <w:p>
       <w:pPr>
-        <w:pStyle w:val="Heading1"/>
+        <w:pStyle w:val="berschrift1"/>
         <w:rPr>
           <w:lang w:val="en-GB"/>
         </w:rPr>
@@ -149,7 +149,7 @@
     </w:p>
     <w:p>
       <w:pPr>
-        <w:pStyle w:val="Heading1"/>
+        <w:pStyle w:val="berschrift1"/>
         <w:rPr>
           <w:lang w:val="en-GB"/>
         </w:rPr>
@@ -163,7 +163,7 @@
     </w:p>
     <w:p>
       <w:pPr>
-        <w:pStyle w:val="Heading2"/>
+        <w:pStyle w:val="berschrift2"/>
         <w:rPr>
           <w:lang w:val="en-GB"/>
         </w:rPr>
@@ -198,64 +198,129 @@
         <w:rPr>
           <w:lang w:val="en-GB"/>
         </w:rPr>
-        <w:t>-split-make commands</w:t>
-      </w:r>
-    </w:p>
-    <w:p>
-      <w:pPr>
-        <w:rPr>
-          <w:lang w:val="en-GB"/>
-        </w:rPr>
-      </w:pPr>
-      <w:r>
-        <w:rPr>
-          <w:lang w:val="en-GB"/>
-        </w:rPr>
-        <w:t>After a line is entered, the input is first split by the whitespaces, and the first argument is converted to the corresponding command, with not defined inputs being converted to the “error” command, which then displays an error to the user. The rest of the input is saved as nodes inside the Linked List.</w:t>
-      </w:r>
-    </w:p>
-    <w:p>
-      <w:pPr>
-        <w:rPr>
-          <w:lang w:val="en-GB"/>
-        </w:rPr>
-      </w:pPr>
-      <w:r>
-        <w:rPr>
-          <w:lang w:val="en-GB"/>
-        </w:rPr>
-        <w:t>-execute commands</w:t>
-      </w:r>
-    </w:p>
-    <w:p>
-      <w:pPr>
-        <w:rPr>
-          <w:lang w:val="en-GB"/>
-        </w:rPr>
-      </w:pPr>
-      <w:r>
-        <w:rPr>
-          <w:lang w:val="en-GB"/>
-        </w:rPr>
-        <w:t>After the input is converted into the Linked List, it is executed by finding the matching command case. These command cases first evaluate, whether the length of the Linked List is correct, win that case the execution of the command starts, otherwise an error is shown to the user and the execution stops.</w:t>
-      </w:r>
-    </w:p>
-    <w:p>
-      <w:pPr>
-        <w:rPr>
-          <w:lang w:val="en-GB"/>
-        </w:rPr>
-      </w:pPr>
-      <w:r>
-        <w:rPr>
-          <w:lang w:val="en-GB"/>
-        </w:rPr>
-        <w:t>-free memory</w:t>
-      </w:r>
-    </w:p>
-    <w:p>
-      <w:pPr>
-        <w:pStyle w:val="Heading2"/>
+        <w:t>After a line is entered,</w:t>
+      </w:r>
+      <w:r>
+        <w:rPr>
+          <w:lang w:val="en-GB"/>
+        </w:rPr>
+        <w:t xml:space="preserve"> the whole input is taken by the reader. The reader serves as tool to read over the input and go back and forth on it. With the help of the reader, the input of the user is split into tokens. A token represents either the command or an argument of the command. </w:t>
+      </w:r>
+      <w:r>
+        <w:rPr>
+          <w:lang w:val="en-GB"/>
+        </w:rPr>
+        <w:t xml:space="preserve"> </w:t>
+      </w:r>
+      <w:r>
+        <w:rPr>
+          <w:lang w:val="en-GB"/>
+        </w:rPr>
+        <w:t>Either a space or a tab is used as a separator.</w:t>
+      </w:r>
+      <w:r>
+        <w:rPr>
+          <w:lang w:val="en-GB"/>
+        </w:rPr>
+        <w:t xml:space="preserve"> </w:t>
+      </w:r>
+    </w:p>
+    <w:p>
+      <w:pPr>
+        <w:rPr>
+          <w:lang w:val="en-GB"/>
+        </w:rPr>
+      </w:pPr>
+      <w:r>
+        <w:rPr>
+          <w:lang w:val="en-GB"/>
+        </w:rPr>
+        <w:t xml:space="preserve">The parser takes these tokens and </w:t>
+      </w:r>
+      <w:r>
+        <w:rPr>
+          <w:lang w:val="en-GB"/>
+        </w:rPr>
+        <w:t>structures them in a linked list.</w:t>
+      </w:r>
+      <w:r>
+        <w:rPr>
+          <w:lang w:val="en-GB"/>
+        </w:rPr>
+        <w:t xml:space="preserve"> The head of the list is the command token.</w:t>
+      </w:r>
+      <w:r>
+        <w:rPr>
+          <w:lang w:val="en-GB"/>
+        </w:rPr>
+        <w:t xml:space="preserve"> </w:t>
+      </w:r>
+      <w:r>
+        <w:rPr>
+          <w:lang w:val="en-GB"/>
+        </w:rPr>
+        <w:t xml:space="preserve">To distinguish between the individual commands, a type is assigned to each command. </w:t>
+      </w:r>
+      <w:r>
+        <w:rPr>
+          <w:lang w:val="en-GB"/>
+        </w:rPr>
+        <w:t>The head of the linked list is compared with the list of commands. If there is a match, the command type is set.</w:t>
+      </w:r>
+    </w:p>
+    <w:p>
+      <w:pPr>
+        <w:rPr>
+          <w:lang w:val="en-GB"/>
+        </w:rPr>
+      </w:pPr>
+      <w:r>
+        <w:rPr>
+          <w:lang w:val="en-GB"/>
+        </w:rPr>
+        <w:t>The commands are run in the executor.</w:t>
+      </w:r>
+      <w:r>
+        <w:rPr>
+          <w:lang w:val="en-GB"/>
+        </w:rPr>
+        <w:t xml:space="preserve"> </w:t>
+      </w:r>
+      <w:r>
+        <w:rPr>
+          <w:lang w:val="en-GB"/>
+        </w:rPr>
+        <w:t>A switch case is used there to distinguish between the individual command types.</w:t>
+      </w:r>
+      <w:r>
+        <w:rPr>
+          <w:lang w:val="en-GB"/>
+        </w:rPr>
+        <w:t xml:space="preserve"> </w:t>
+      </w:r>
+      <w:r>
+        <w:rPr>
+          <w:lang w:val="en-GB"/>
+        </w:rPr>
+        <w:t>Error handling also takes place in the executor. If the command entered could not be assigned to a type, it is assigned the type "error". The user is then informed that the command is not known. The user is also notified if too many or too few arguments are entered.</w:t>
+      </w:r>
+    </w:p>
+    <w:p>
+      <w:pPr>
+        <w:rPr>
+          <w:lang w:val="en-GB"/>
+        </w:rPr>
+      </w:pPr>
+      <w:r>
+        <w:rPr>
+          <w:lang w:val="en-GB"/>
+        </w:rPr>
+        <w:t>After executing the command, the allocated memory must be released. This is done in the parser. There, on each token of the linked list and on the command itself, free is called.</w:t>
+      </w:r>
+    </w:p>
+    <w:p>
+      <w:pPr>
+        <w:pStyle w:val="berschrift2"/>
         <w:rPr>
           <w:lang w:val="en-GB"/>
         </w:rPr>
@@ -313,7 +378,14 @@
         <w:rPr>
           <w:lang w:val="en-GB"/>
         </w:rPr>
-        <w:t xml:space="preserve">. When using commands, instead of having to specify the </w:t>
+        <w:t xml:space="preserve">. When using </w:t>
+      </w:r>
+      <w:r>
+        <w:rPr>
+          <w:lang w:val="en-GB"/>
+        </w:rPr>
+        <w:lastRenderedPageBreak/>
+        <w:t xml:space="preserve">commands, instead of having to specify the </w:t>
       </w:r>
       <w:r>
         <w:rPr>
@@ -386,650 +458,723 @@
         <w:rPr>
           <w:lang w:val="en-GB"/>
         </w:rPr>
+        <w:t>These identifiers are</w:t>
+      </w:r>
+      <w:r>
+        <w:rPr>
+          <w:lang w:val="en-GB"/>
+        </w:rPr>
+        <w:t xml:space="preserve"> displayed on the screen</w:t>
+      </w:r>
+      <w:r>
+        <w:rPr>
+          <w:lang w:val="en-GB"/>
+        </w:rPr>
+        <w:t xml:space="preserve"> alongside their corresponding file/directory</w:t>
+      </w:r>
+      <w:r>
+        <w:rPr>
+          <w:lang w:val="en-GB"/>
+        </w:rPr>
+        <w:t xml:space="preserve">. </w:t>
+      </w:r>
+      <w:r>
+        <w:rPr>
+          <w:lang w:val="en-GB"/>
+        </w:rPr>
+        <w:t xml:space="preserve">Whenever a new directory is accessed, a new corresponding Linked List </w:t>
+      </w:r>
+      <w:r>
+        <w:rPr>
+          <w:lang w:val="en-GB"/>
+        </w:rPr>
+        <w:t xml:space="preserve">is </w:t>
+      </w:r>
+      <w:r>
+        <w:rPr>
+          <w:lang w:val="en-GB"/>
+        </w:rPr>
+        <w:t xml:space="preserve">generated, and the old one deleted. </w:t>
+      </w:r>
+    </w:p>
+    <w:p>
+      <w:pPr>
+        <w:pStyle w:val="berschrift2"/>
+        <w:rPr>
+          <w:lang w:val="en-GB"/>
+        </w:rPr>
+      </w:pPr>
+      <w:r>
+        <w:rPr>
+          <w:lang w:val="en-GB"/>
+        </w:rPr>
+        <w:t>Command Implementation</w:t>
+      </w:r>
+    </w:p>
+    <w:p>
+      <w:pPr>
+        <w:pStyle w:val="berschrift3"/>
+        <w:rPr>
+          <w:lang w:val="en-GB"/>
+        </w:rPr>
+      </w:pPr>
+      <w:proofErr w:type="spellStart"/>
+      <w:r>
+        <w:rPr>
+          <w:lang w:val="en-GB"/>
+        </w:rPr>
+        <w:t>Showfiles</w:t>
+      </w:r>
+      <w:proofErr w:type="spellEnd"/>
+    </w:p>
+    <w:p>
+      <w:pPr>
+        <w:pStyle w:val="berschrift3"/>
+        <w:rPr>
+          <w:rFonts w:asciiTheme="minorHAnsi" w:eastAsiaTheme="minorHAnsi" w:hAnsiTheme="minorHAnsi" w:cstheme="minorBidi"/>
+          <w:color w:val="auto"/>
+          <w:sz w:val="22"/>
+          <w:szCs w:val="22"/>
+          <w:lang w:val="en-GB"/>
+        </w:rPr>
+      </w:pPr>
+      <w:r>
+        <w:rPr>
+          <w:rFonts w:asciiTheme="minorHAnsi" w:eastAsiaTheme="minorHAnsi" w:hAnsiTheme="minorHAnsi" w:cstheme="minorBidi"/>
+          <w:color w:val="auto"/>
+          <w:sz w:val="22"/>
+          <w:szCs w:val="22"/>
+          <w:lang w:val="en-GB"/>
+        </w:rPr>
+        <w:t>When using showfiles, all files inside the current working directory are displayed to the user.</w:t>
+      </w:r>
+    </w:p>
+    <w:p>
+      <w:pPr>
+        <w:pStyle w:val="berschrift3"/>
+        <w:rPr>
+          <w:lang w:val="en-GB"/>
+        </w:rPr>
+      </w:pPr>
+      <w:r>
+        <w:rPr>
+          <w:lang w:val="en-GB"/>
+        </w:rPr>
+        <w:t>Show</w:t>
+      </w:r>
+    </w:p>
+    <w:p>
+      <w:pPr>
+        <w:rPr>
+          <w:lang w:val="en-GB"/>
+        </w:rPr>
+      </w:pPr>
+      <w:r>
+        <w:rPr>
+          <w:lang w:val="en-GB"/>
+        </w:rPr>
+        <w:t>When using show, all the files and directories inside the current directory are displayed to user with different colors for easier identification.</w:t>
+      </w:r>
+    </w:p>
+    <w:p>
+      <w:pPr>
+        <w:pStyle w:val="berschrift3"/>
+        <w:rPr>
+          <w:lang w:val="en-GB"/>
+        </w:rPr>
+      </w:pPr>
+      <w:proofErr w:type="spellStart"/>
+      <w:r>
+        <w:rPr>
+          <w:lang w:val="en-GB"/>
+        </w:rPr>
+        <w:t>Showdirectories</w:t>
+      </w:r>
+      <w:proofErr w:type="spellEnd"/>
+    </w:p>
+    <w:p>
+      <w:pPr>
+        <w:rPr>
+          <w:lang w:val="en-GB"/>
+        </w:rPr>
+      </w:pPr>
+      <w:r>
+        <w:rPr>
+          <w:lang w:val="en-GB"/>
+        </w:rPr>
+        <w:t>When using showdirectories, all directories inside the current working directory are displayed to the user.</w:t>
+      </w:r>
+    </w:p>
+    <w:p>
+      <w:pPr>
+        <w:pStyle w:val="berschrift3"/>
+        <w:rPr>
+          <w:lang w:val="en-GB"/>
+        </w:rPr>
+      </w:pPr>
+      <w:r>
+        <w:rPr>
+          <w:lang w:val="en-GB"/>
+        </w:rPr>
+        <w:t>Move</w:t>
+      </w:r>
+    </w:p>
+    <w:p>
+      <w:pPr>
+        <w:rPr>
+          <w:lang w:val="en-GB"/>
+        </w:rPr>
+      </w:pPr>
+      <w:r>
+        <w:rPr>
+          <w:lang w:val="en-GB"/>
+        </w:rPr>
+        <w:t>When the move command is called without further arguments, the files inside the current directory are displayed to the user, alongside the identifiers of these files. The following user input is then evaluated, and the complete file path is saved internally. Then all the subdirectories are displayed with their identifiers, with which the user can navigate through the directories. Once the final directory is chosen, the new path is saved internally, and the file is moved using these saved parameters.</w:t>
+      </w:r>
+    </w:p>
+    <w:p>
+      <w:pPr>
+        <w:pStyle w:val="berschrift3"/>
+        <w:rPr>
+          <w:lang w:val="en-GB"/>
+        </w:rPr>
+      </w:pPr>
+      <w:r>
+        <w:rPr>
+          <w:lang w:val="en-GB"/>
+        </w:rPr>
+        <w:t>Copy</w:t>
+      </w:r>
+    </w:p>
+    <w:p>
+      <w:pPr>
+        <w:rPr>
+          <w:lang w:val="en-GB"/>
+        </w:rPr>
+      </w:pPr>
+      <w:r>
+        <w:rPr>
+          <w:lang w:val="en-GB"/>
+        </w:rPr>
+        <w:t>Conceptually it works the same as move, except that instead of being able to directly move a file using a system call, first a new file is created at the destination, into which the content of the first file is written into.</w:t>
+      </w:r>
+    </w:p>
+    <w:p>
+      <w:pPr>
+        <w:pStyle w:val="berschrift3"/>
+        <w:rPr>
+          <w:lang w:val="en-GB"/>
+        </w:rPr>
+      </w:pPr>
+      <w:r>
+        <w:rPr>
+          <w:lang w:val="en-GB"/>
+        </w:rPr>
+        <w:t>Rename</w:t>
+      </w:r>
+    </w:p>
+    <w:p>
+      <w:pPr>
+        <w:rPr>
+          <w:lang w:val="en-GB"/>
+        </w:rPr>
+      </w:pPr>
+      <w:r>
+        <w:rPr>
+          <w:lang w:val="en-GB"/>
+        </w:rPr>
+        <w:t>The rename command expects two arguments, the filename, of the file the user wants to rename, as well as the new filename. The file is then directly renamed, with an error being displayed to the user, if it is not possible.</w:t>
+      </w:r>
+    </w:p>
+    <w:p>
+      <w:pPr>
+        <w:pStyle w:val="berschrift3"/>
+        <w:rPr>
+          <w:lang w:val="en-GB"/>
+        </w:rPr>
+      </w:pPr>
+      <w:r>
+        <w:rPr>
+          <w:lang w:val="en-GB"/>
+        </w:rPr>
+        <w:t>Go</w:t>
+      </w:r>
+    </w:p>
+    <w:p>
+      <w:pPr>
+        <w:rPr>
+          <w:lang w:val="en-GB"/>
+        </w:rPr>
+      </w:pPr>
+      <w:r>
+        <w:rPr>
+          <w:lang w:val="en-GB"/>
+        </w:rPr>
+        <w:t>By calling go, all the directories inside the current directory are displayed. When a number is typed, the current working directory is changed to the corresponding directory.</w:t>
+      </w:r>
+    </w:p>
+    <w:p>
+      <w:pPr>
+        <w:pStyle w:val="berschrift3"/>
+        <w:rPr>
+          <w:lang w:val="en-GB"/>
+        </w:rPr>
+      </w:pPr>
+      <w:r>
+        <w:rPr>
+          <w:lang w:val="en-GB"/>
+        </w:rPr>
+        <w:t>Run</w:t>
+      </w:r>
+    </w:p>
+    <w:p>
+      <w:pPr>
+        <w:rPr>
+          <w:lang w:val="en-GB"/>
+        </w:rPr>
+      </w:pPr>
+      <w:r>
+        <w:rPr>
+          <w:lang w:val="en-GB"/>
+        </w:rPr>
+        <w:t>When run is called, any following arguments are entered into a system call, where it is executed.</w:t>
+      </w:r>
+    </w:p>
+    <w:p>
+      <w:pPr>
+        <w:pStyle w:val="berschrift3"/>
+        <w:rPr>
+          <w:lang w:val="en-GB"/>
+        </w:rPr>
+      </w:pPr>
+      <w:r>
+        <w:rPr>
+          <w:lang w:val="en-GB"/>
+        </w:rPr>
+        <w:t>Delete</w:t>
+      </w:r>
+    </w:p>
+    <w:p>
+      <w:pPr>
+        <w:rPr>
+          <w:lang w:val="en-GB"/>
+        </w:rPr>
+      </w:pPr>
+      <w:r>
+        <w:rPr>
+          <w:lang w:val="en-GB"/>
+        </w:rPr>
+        <w:t xml:space="preserve">Delete can be called by directly specifying a filename or without. If it is called without </w:t>
+      </w:r>
+      <w:proofErr w:type="spellStart"/>
+      <w:r>
+        <w:rPr>
+          <w:lang w:val="en-GB"/>
+        </w:rPr>
+        <w:t>a</w:t>
+      </w:r>
+      <w:proofErr w:type="spellEnd"/>
+      <w:r>
+        <w:rPr>
+          <w:lang w:val="en-GB"/>
+        </w:rPr>
+        <w:t xml:space="preserve"> argument, then the files inside the current working directory are displayed, and the file can be chosen by specifying the identifier. The specified file is then deleted, with an error being displayed if it is not possible.</w:t>
+      </w:r>
+    </w:p>
+    <w:p>
+      <w:pPr>
+        <w:pStyle w:val="berschrift3"/>
+        <w:rPr>
+          <w:lang w:val="en-GB"/>
+        </w:rPr>
+      </w:pPr>
+      <w:r>
+        <w:rPr>
+          <w:lang w:val="en-GB"/>
+        </w:rPr>
+        <w:t>Help</w:t>
+      </w:r>
+    </w:p>
+    <w:p>
+      <w:pPr>
+        <w:rPr>
+          <w:lang w:val="en-GB"/>
+        </w:rPr>
+      </w:pPr>
+      <w:r>
+        <w:rPr>
+          <w:lang w:val="en-GB"/>
+        </w:rPr>
+        <w:t>By calling help, all the commands that are possible are displayed to the user.</w:t>
+      </w:r>
+    </w:p>
+    <w:p>
+      <w:pPr>
+        <w:rPr>
+          <w:lang w:val="en-GB"/>
+        </w:rPr>
+      </w:pPr>
+    </w:p>
+    <w:p>
+      <w:pPr>
+        <w:pStyle w:val="berschrift2"/>
+        <w:rPr>
+          <w:lang w:val="en-GB"/>
+        </w:rPr>
+      </w:pPr>
+      <w:r>
+        <w:rPr>
+          <w:lang w:val="en-GB"/>
+        </w:rPr>
+        <w:t>(Log)</w:t>
+      </w:r>
+    </w:p>
+    <w:p>
+      <w:pPr>
+        <w:pStyle w:val="berschrift1"/>
+        <w:rPr>
+          <w:lang w:val="en-GB"/>
+        </w:rPr>
+      </w:pPr>
+      <w:r>
+        <w:rPr>
+          <w:lang w:val="en-GB"/>
+        </w:rPr>
+        <w:t>Results</w:t>
+      </w:r>
+      <w:r>
+        <w:rPr>
+          <w:lang w:val="en-GB"/>
+        </w:rPr>
+        <w:t>?</w:t>
+      </w:r>
+    </w:p>
+    <w:p>
+      <w:pPr>
+        <w:pStyle w:val="berschrift1"/>
+        <w:rPr>
+          <w:lang w:val="en-GB"/>
+        </w:rPr>
+      </w:pPr>
+      <w:r>
+        <w:rPr>
+          <w:lang w:val="en-GB"/>
+        </w:rPr>
+        <w:t>Discussion</w:t>
+      </w:r>
+      <w:r>
+        <w:rPr>
+          <w:lang w:val="en-GB"/>
+        </w:rPr>
+        <w:t xml:space="preserve"> </w:t>
+      </w:r>
+    </w:p>
+    <w:p>
+      <w:pPr>
+        <w:pStyle w:val="berschrift2"/>
+        <w:rPr>
+          <w:lang w:val="en-GB"/>
+        </w:rPr>
+      </w:pPr>
+      <w:r>
+        <w:rPr>
+          <w:lang w:val="en-GB"/>
+        </w:rPr>
+        <w:t>Problems</w:t>
+      </w:r>
+    </w:p>
+    <w:p>
+      <w:pPr>
+        <w:rPr>
+          <w:lang w:val="en-GB"/>
+        </w:rPr>
+      </w:pPr>
+      <w:r>
+        <w:rPr>
+          <w:lang w:val="en-GB"/>
+        </w:rPr>
+        <w:t>-Windows-Linux-Alpine-Segmentation errors</w:t>
+      </w:r>
+    </w:p>
+    <w:p>
+      <w:pPr>
+        <w:rPr>
+          <w:lang w:val="en-GB"/>
+        </w:rPr>
+      </w:pPr>
+      <w:r>
+        <w:rPr>
+          <w:lang w:val="en-GB"/>
+        </w:rPr>
+        <w:t xml:space="preserve">There were several problems which had to be overcome for the project. The most common ones were </w:t>
+      </w:r>
+      <w:r>
+        <w:rPr>
+          <w:lang w:val="en-GB"/>
+        </w:rPr>
+        <w:t xml:space="preserve">cause by </w:t>
+      </w:r>
+      <w:r>
+        <w:rPr>
+          <w:lang w:val="en-GB"/>
+        </w:rPr>
+        <w:t>memory leaks as well as differences between the used operating systems</w:t>
+      </w:r>
+      <w:r>
+        <w:rPr>
+          <w:lang w:val="en-GB"/>
+        </w:rPr>
+        <w:t xml:space="preserve">, sometimes both. </w:t>
+      </w:r>
+    </w:p>
+    <w:p>
+      <w:pPr>
+        <w:rPr>
+          <w:lang w:val="en-GB"/>
+        </w:rPr>
+      </w:pPr>
+      <w:r>
+        <w:rPr>
+          <w:lang w:val="en-GB"/>
+        </w:rPr>
+        <w:t>An often-occurring problem was a segmentation error, caused by a difference in return values between Windows and Linux. Finding the actual bug was difficult, as the error itself didn’t occur at the actual spot, where the variable is accessed, but later when a print statement was made.</w:t>
+      </w:r>
+    </w:p>
+    <w:p>
+      <w:pPr>
+        <w:rPr>
+          <w:lang w:val="en-GB"/>
+        </w:rPr>
+      </w:pPr>
+      <w:r>
+        <w:rPr>
+          <w:lang w:val="en-GB"/>
+        </w:rPr>
+        <w:t>-C in general -memory leaks</w:t>
+      </w:r>
+    </w:p>
+    <w:p>
+      <w:pPr>
+        <w:rPr>
+          <w:lang w:val="en-GB"/>
+        </w:rPr>
+      </w:pPr>
+      <w:r>
+        <w:rPr>
+          <w:lang w:val="en-GB"/>
+        </w:rPr>
+        <w:t xml:space="preserve">The lack of already implemented dynamic </w:t>
+      </w:r>
+      <w:proofErr w:type="spellStart"/>
+      <w:r>
+        <w:rPr>
+          <w:lang w:val="en-GB"/>
+        </w:rPr>
+        <w:t>datastructures</w:t>
+      </w:r>
+      <w:proofErr w:type="spellEnd"/>
+      <w:r>
+        <w:rPr>
+          <w:lang w:val="en-GB"/>
+        </w:rPr>
+        <w:t xml:space="preserve"> in C such as an Array List meant that it was needed to implement things manually, most prominently the Linked List. As C does not have a garbage collector, wrong implementations could lead to memory leaks, which however could be resolved with the help of a debugger. </w:t>
+      </w:r>
+    </w:p>
+    <w:p>
+      <w:pPr>
+        <w:pStyle w:val="berschrift1"/>
+        <w:rPr>
+          <w:lang w:val="en-GB"/>
+        </w:rPr>
+      </w:pPr>
+    </w:p>
+    <w:p>
+      <w:pPr>
+        <w:pStyle w:val="berschrift2"/>
+        <w:rPr>
+          <w:lang w:val="en-GB"/>
+        </w:rPr>
+      </w:pPr>
+      <w:r>
+        <w:rPr>
+          <w:lang w:val="en-GB"/>
+        </w:rPr>
+        <w:t>Lessons Learned</w:t>
+      </w:r>
+    </w:p>
+    <w:p>
+      <w:pPr>
+        <w:rPr>
+          <w:lang w:val="en-GB"/>
+        </w:rPr>
+      </w:pPr>
+    </w:p>
+    <w:p>
+      <w:pPr>
+        <w:pStyle w:val="berschrift2"/>
+        <w:rPr>
+          <w:lang w:val="en-GB"/>
+        </w:rPr>
+      </w:pPr>
+      <w:r>
+        <w:rPr>
+          <w:lang w:val="en-GB"/>
+        </w:rPr>
+        <w:t>Division of Labour</w:t>
+      </w:r>
+    </w:p>
+    <w:p>
+      <w:pPr>
+        <w:rPr>
+          <w:lang w:val="en-GB"/>
+        </w:rPr>
+      </w:pPr>
+      <w:r>
+        <w:rPr>
+          <w:lang w:val="en-GB"/>
+        </w:rPr>
+        <w:t xml:space="preserve">At the beginning of our project, after research and design we worked separately </w:t>
+      </w:r>
+      <w:r>
+        <w:rPr>
+          <w:lang w:val="en-GB"/>
+        </w:rPr>
+        <w:t>on the directory management and parser. However, it quickly proved more efficient to work together more closely, as it was difficult to connect our different methods.</w:t>
+      </w:r>
+    </w:p>
+    <w:p>
+      <w:pPr>
+        <w:rPr>
+          <w:lang w:val="en-GB"/>
+        </w:rPr>
+      </w:pPr>
+      <w:r>
+        <w:rPr>
+          <w:lang w:val="en-GB"/>
+        </w:rPr>
+        <w:t>Research: Both</w:t>
+      </w:r>
+    </w:p>
+    <w:p>
+      <w:pPr>
+        <w:rPr>
+          <w:lang w:val="en-GB"/>
+        </w:rPr>
+      </w:pPr>
+      <w:r>
+        <w:rPr>
+          <w:lang w:val="en-GB"/>
+        </w:rPr>
+        <w:t>Design: Both</w:t>
+      </w:r>
+    </w:p>
+    <w:p>
+      <w:pPr>
+        <w:rPr>
+          <w:lang w:val="en-GB"/>
+        </w:rPr>
+      </w:pPr>
+      <w:r>
+        <w:rPr>
+          <w:lang w:val="en-GB"/>
+        </w:rPr>
+        <w:t>Directories</w:t>
+      </w:r>
+      <w:r>
+        <w:rPr>
+          <w:lang w:val="en-GB"/>
+        </w:rPr>
+        <w:t>: Matthew (+Elia)</w:t>
+      </w:r>
+    </w:p>
+    <w:p>
+      <w:pPr>
+        <w:rPr>
+          <w:lang w:val="en-GB"/>
+        </w:rPr>
+      </w:pPr>
+      <w:r>
+        <w:rPr>
+          <w:lang w:val="en-GB"/>
+        </w:rPr>
+        <w:t>Parser</w:t>
+      </w:r>
+      <w:r>
+        <w:rPr>
+          <w:lang w:val="en-GB"/>
+        </w:rPr>
+        <w:t>: Elia (+Matthew)</w:t>
+      </w:r>
+    </w:p>
+    <w:p>
+      <w:pPr>
+        <w:rPr>
+          <w:lang w:val="en-GB"/>
+        </w:rPr>
+      </w:pPr>
+      <w:r>
+        <w:rPr>
+          <w:lang w:val="en-GB"/>
+        </w:rPr>
+        <w:t>Commands</w:t>
+      </w:r>
+      <w:r>
+        <w:rPr>
+          <w:lang w:val="en-GB"/>
+        </w:rPr>
+        <w:t>: Both</w:t>
+      </w:r>
+    </w:p>
+    <w:p>
+      <w:pPr>
+        <w:rPr>
+          <w:lang w:val="en-GB"/>
+        </w:rPr>
+      </w:pPr>
+      <w:r>
+        <w:rPr>
+          <w:lang w:val="en-GB"/>
+        </w:rPr>
+        <w:t>Debugging</w:t>
+      </w:r>
+      <w:r>
+        <w:rPr>
+          <w:lang w:val="en-GB"/>
+        </w:rPr>
+        <w:t>: Both</w:t>
+      </w:r>
+    </w:p>
+    <w:p>
+      <w:pPr>
+        <w:rPr>
+          <w:lang w:val="en-GB"/>
+        </w:rPr>
+      </w:pPr>
+      <w:r>
+        <w:rPr>
+          <w:lang w:val="en-GB"/>
+        </w:rPr>
+        <w:t>Report</w:t>
+      </w:r>
+      <w:r>
+        <w:rPr>
+          <w:lang w:val="en-GB"/>
+        </w:rPr>
+        <w:t>: Both</w:t>
+      </w:r>
+    </w:p>
+    <w:p>
+      <w:pPr>
+        <w:pStyle w:val="berschrift1"/>
+        <w:rPr>
+          <w:lang w:val="en-GB"/>
+        </w:rPr>
+      </w:pPr>
+      <w:r>
+        <w:rPr>
+          <w:lang w:val="en-GB"/>
+        </w:rPr>
         <w:lastRenderedPageBreak/>
-        <w:t>These identifiers are</w:t>
-      </w:r>
-      <w:r>
-        <w:rPr>
-          <w:lang w:val="en-GB"/>
-        </w:rPr>
-        <w:t xml:space="preserve"> displayed on the screen</w:t>
-      </w:r>
-      <w:r>
-        <w:rPr>
-          <w:lang w:val="en-GB"/>
-        </w:rPr>
-        <w:t xml:space="preserve"> alongside their corresponding file/directory</w:t>
-      </w:r>
-      <w:r>
-        <w:rPr>
-          <w:lang w:val="en-GB"/>
-        </w:rPr>
-        <w:t xml:space="preserve">. </w:t>
-      </w:r>
-      <w:r>
-        <w:rPr>
-          <w:lang w:val="en-GB"/>
-        </w:rPr>
-        <w:t xml:space="preserve">Whenever a new directory is accessed, a new corresponding Linked List </w:t>
-      </w:r>
-      <w:r>
-        <w:rPr>
-          <w:lang w:val="en-GB"/>
-        </w:rPr>
-        <w:t xml:space="preserve">is </w:t>
-      </w:r>
-      <w:r>
-        <w:rPr>
-          <w:lang w:val="en-GB"/>
-        </w:rPr>
-        <w:t xml:space="preserve">generated, and the old one deleted. </w:t>
-      </w:r>
-    </w:p>
-    <w:p>
-      <w:pPr>
-        <w:pStyle w:val="Heading2"/>
-        <w:rPr>
-          <w:lang w:val="en-GB"/>
-        </w:rPr>
-      </w:pPr>
-      <w:r>
-        <w:rPr>
-          <w:lang w:val="en-GB"/>
-        </w:rPr>
-        <w:t>Command Implementation</w:t>
-      </w:r>
-    </w:p>
-    <w:p>
-      <w:pPr>
-        <w:pStyle w:val="Heading3"/>
-        <w:rPr>
-          <w:lang w:val="en-GB"/>
-        </w:rPr>
-      </w:pPr>
-      <w:r>
-        <w:rPr>
-          <w:lang w:val="en-GB"/>
-        </w:rPr>
-        <w:t>Showfiles</w:t>
-      </w:r>
-    </w:p>
-    <w:p>
-      <w:pPr>
-        <w:rPr>
-          <w:lang w:val="en-GB"/>
-        </w:rPr>
-      </w:pPr>
-      <w:r>
-        <w:rPr>
-          <w:lang w:val="en-GB"/>
-        </w:rPr>
-        <w:t>Using the command showfiles</w:t>
-      </w:r>
-      <w:r>
-        <w:rPr>
-          <w:lang w:val="en-GB"/>
-        </w:rPr>
-        <w:t xml:space="preserve"> makes direct use of the directory.</w:t>
-      </w:r>
-    </w:p>
-    <w:p>
-      <w:pPr>
-        <w:pStyle w:val="Heading3"/>
-        <w:rPr>
-          <w:lang w:val="en-GB"/>
-        </w:rPr>
-      </w:pPr>
-      <w:r>
-        <w:rPr>
-          <w:lang w:val="en-GB"/>
-        </w:rPr>
-        <w:t>Show</w:t>
-      </w:r>
-    </w:p>
-    <w:p>
-      <w:pPr>
-        <w:pStyle w:val="Heading3"/>
-        <w:rPr>
-          <w:lang w:val="en-GB"/>
-        </w:rPr>
-      </w:pPr>
-      <w:r>
-        <w:rPr>
-          <w:lang w:val="en-GB"/>
-        </w:rPr>
-        <w:t>Showdirectories</w:t>
-      </w:r>
-    </w:p>
-    <w:p>
-      <w:pPr>
-        <w:pStyle w:val="Heading3"/>
-        <w:rPr>
-          <w:lang w:val="en-GB"/>
-        </w:rPr>
-      </w:pPr>
-      <w:r>
-        <w:rPr>
-          <w:lang w:val="en-GB"/>
-        </w:rPr>
-        <w:t>Move</w:t>
-      </w:r>
-    </w:p>
-    <w:p>
-      <w:pPr>
-        <w:rPr>
-          <w:lang w:val="en-GB"/>
-        </w:rPr>
-      </w:pPr>
-      <w:r>
-        <w:rPr>
-          <w:lang w:val="en-GB"/>
-        </w:rPr>
-        <w:t>When the move command is called without further arguments, the files inside the current directory are displayed to the user, alongside the identifiers of these files. The following user input is then evaluated, and the complete file path is saved internally. Then all the subdirectories are displayed with their identifiers, with which the user can navigate through the directories. Once the final directory is chosen, the new path is saved internally, and the file is moved using these saved parameters.</w:t>
-      </w:r>
-    </w:p>
-    <w:p>
-      <w:pPr>
-        <w:pStyle w:val="Heading3"/>
-        <w:rPr>
-          <w:lang w:val="en-GB"/>
-        </w:rPr>
-      </w:pPr>
-      <w:r>
-        <w:rPr>
-          <w:lang w:val="en-GB"/>
-        </w:rPr>
-        <w:t>Copy</w:t>
-      </w:r>
-    </w:p>
-    <w:p>
-      <w:pPr>
-        <w:rPr>
-          <w:lang w:val="en-GB"/>
-        </w:rPr>
-      </w:pPr>
-      <w:r>
-        <w:rPr>
-          <w:lang w:val="en-GB"/>
-        </w:rPr>
-        <w:t>Conceptually it works the same as move, except that instead of being able to directly move a file using a system call, first a new file is created at the destination, into which the content of the first file is written into.</w:t>
-      </w:r>
-    </w:p>
-    <w:p>
-      <w:pPr>
-        <w:pStyle w:val="Heading3"/>
-        <w:rPr>
-          <w:lang w:val="en-GB"/>
-        </w:rPr>
-      </w:pPr>
-      <w:r>
-        <w:rPr>
-          <w:lang w:val="en-GB"/>
-        </w:rPr>
-        <w:t>Rename</w:t>
-      </w:r>
-    </w:p>
-    <w:p>
-      <w:pPr>
-        <w:rPr>
-          <w:lang w:val="en-GB"/>
-        </w:rPr>
-      </w:pPr>
-      <w:r>
-        <w:rPr>
-          <w:lang w:val="en-GB"/>
-        </w:rPr>
-        <w:t>The rename command expects two arguments, the filename, of the file the user wants to rename, as well as the new filename. The file is then directly renamed, with an error being displayed to the user, if it is not possible.</w:t>
-      </w:r>
-    </w:p>
-    <w:p>
-      <w:pPr>
-        <w:pStyle w:val="Heading3"/>
-        <w:rPr>
-          <w:lang w:val="en-GB"/>
-        </w:rPr>
-      </w:pPr>
-      <w:r>
-        <w:rPr>
-          <w:lang w:val="en-GB"/>
-        </w:rPr>
-        <w:t>Go</w:t>
-      </w:r>
-    </w:p>
-    <w:p>
-      <w:pPr>
-        <w:rPr>
-          <w:lang w:val="en-GB"/>
-        </w:rPr>
-      </w:pPr>
-      <w:r>
-        <w:rPr>
-          <w:lang w:val="en-GB"/>
-        </w:rPr>
-        <w:t>By calling go, all the directories inside the current directory are displayed. When a number is typed, the current working directory is changed to the corresponding directory.</w:t>
-      </w:r>
-    </w:p>
-    <w:p>
-      <w:pPr>
-        <w:pStyle w:val="Heading3"/>
-        <w:rPr>
-          <w:lang w:val="en-GB"/>
-        </w:rPr>
-      </w:pPr>
-      <w:r>
-        <w:rPr>
-          <w:lang w:val="en-GB"/>
-        </w:rPr>
-        <w:t>Run</w:t>
-      </w:r>
-    </w:p>
-    <w:p>
-      <w:pPr>
-        <w:pStyle w:val="Heading3"/>
-        <w:rPr>
-          <w:lang w:val="en-GB"/>
-        </w:rPr>
-      </w:pPr>
-      <w:r>
-        <w:rPr>
-          <w:lang w:val="en-GB"/>
-        </w:rPr>
-        <w:t>Delete</w:t>
-      </w:r>
-    </w:p>
-    <w:p>
-      <w:pPr>
-        <w:rPr>
-          <w:lang w:val="en-GB"/>
-        </w:rPr>
-      </w:pPr>
-      <w:r>
-        <w:rPr>
-          <w:lang w:val="en-GB"/>
-        </w:rPr>
-        <w:t>Delete can be called by directly specifying a filename or without. If it is called without a argument, then the files inside the current working directory are displayed, and the file can be chosen by specifying the identifier. The specified file is then deleted, with an error being displayed if it is not possible.</w:t>
-      </w:r>
-    </w:p>
-    <w:p>
-      <w:pPr>
-        <w:pStyle w:val="Heading3"/>
-        <w:rPr>
-          <w:lang w:val="en-GB"/>
-        </w:rPr>
-      </w:pPr>
-      <w:r>
-        <w:rPr>
-          <w:lang w:val="en-GB"/>
-        </w:rPr>
-        <w:t>Help</w:t>
-      </w:r>
-    </w:p>
-    <w:p>
-      <w:pPr>
-        <w:rPr>
-          <w:lang w:val="en-GB"/>
-        </w:rPr>
-      </w:pPr>
-      <w:r>
-        <w:rPr>
-          <w:lang w:val="en-GB"/>
-        </w:rPr>
-        <w:t>By calling help, all the commands that are possible are displayed to the user.</w:t>
-      </w:r>
-    </w:p>
-    <w:p>
-      <w:pPr>
-        <w:rPr>
-          <w:lang w:val="en-GB"/>
-        </w:rPr>
-      </w:pPr>
-    </w:p>
-    <w:p>
-      <w:pPr>
-        <w:pStyle w:val="Heading2"/>
-        <w:rPr>
-          <w:lang w:val="en-GB"/>
-        </w:rPr>
-      </w:pPr>
-      <w:r>
-        <w:rPr>
-          <w:lang w:val="en-GB"/>
-        </w:rPr>
-        <w:lastRenderedPageBreak/>
-        <w:t>(Log)</w:t>
-      </w:r>
-    </w:p>
-    <w:p>
-      <w:pPr>
-        <w:pStyle w:val="Heading1"/>
-        <w:rPr>
-          <w:lang w:val="en-GB"/>
-        </w:rPr>
-      </w:pPr>
-      <w:r>
-        <w:rPr>
-          <w:lang w:val="en-GB"/>
-        </w:rPr>
-        <w:t>Results</w:t>
-      </w:r>
-      <w:r>
-        <w:rPr>
-          <w:lang w:val="en-GB"/>
-        </w:rPr>
-        <w:t>?</w:t>
-      </w:r>
-    </w:p>
-    <w:p>
-      <w:pPr>
-        <w:pStyle w:val="Heading1"/>
-        <w:rPr>
-          <w:lang w:val="en-GB"/>
-        </w:rPr>
-      </w:pPr>
-      <w:r>
-        <w:rPr>
-          <w:lang w:val="en-GB"/>
-        </w:rPr>
-        <w:t>Discussion</w:t>
-      </w:r>
-      <w:r>
-        <w:rPr>
-          <w:lang w:val="en-GB"/>
-        </w:rPr>
-        <w:t xml:space="preserve"> </w:t>
-      </w:r>
-    </w:p>
-    <w:p>
-      <w:pPr>
-        <w:pStyle w:val="Heading2"/>
-        <w:rPr>
-          <w:lang w:val="en-GB"/>
-        </w:rPr>
-      </w:pPr>
-      <w:r>
-        <w:rPr>
-          <w:lang w:val="en-GB"/>
-        </w:rPr>
-        <w:t>Problems</w:t>
-      </w:r>
-    </w:p>
-    <w:p>
-      <w:pPr>
-        <w:rPr>
-          <w:lang w:val="en-GB"/>
-        </w:rPr>
-      </w:pPr>
-      <w:r>
-        <w:rPr>
-          <w:lang w:val="en-GB"/>
-        </w:rPr>
-        <w:t>-Windows-Linux-Alpine-Segmentation errors</w:t>
-      </w:r>
-    </w:p>
-    <w:p>
-      <w:pPr>
-        <w:rPr>
-          <w:lang w:val="en-GB"/>
-        </w:rPr>
-      </w:pPr>
-      <w:r>
-        <w:rPr>
-          <w:lang w:val="en-GB"/>
-        </w:rPr>
-        <w:t xml:space="preserve">There were several problems which had to be overcome for the project. The most common ones were </w:t>
-      </w:r>
-      <w:r>
-        <w:rPr>
-          <w:lang w:val="en-GB"/>
-        </w:rPr>
-        <w:t xml:space="preserve">cause by </w:t>
-      </w:r>
-      <w:r>
-        <w:rPr>
-          <w:lang w:val="en-GB"/>
-        </w:rPr>
-        <w:t>memory leaks as well as differences between the used operating systems</w:t>
-      </w:r>
-      <w:r>
-        <w:rPr>
-          <w:lang w:val="en-GB"/>
-        </w:rPr>
-        <w:t xml:space="preserve">, sometimes both. </w:t>
-      </w:r>
-    </w:p>
-    <w:p>
-      <w:pPr>
-        <w:rPr>
-          <w:lang w:val="en-GB"/>
-        </w:rPr>
-      </w:pPr>
-      <w:r>
-        <w:rPr>
-          <w:lang w:val="en-GB"/>
-        </w:rPr>
-        <w:t>An often-occurring problem was a segmentation error, caused by a difference in return values between Windows and Linux. Finding the actual bug was difficult, as the error itself didn’t occur at the actual spot, where the variable is accessed, but later when a print statement was made.</w:t>
-      </w:r>
-    </w:p>
-    <w:p>
-      <w:pPr>
-        <w:rPr>
-          <w:lang w:val="en-GB"/>
-        </w:rPr>
-      </w:pPr>
-      <w:r>
-        <w:rPr>
-          <w:lang w:val="en-GB"/>
-        </w:rPr>
-        <w:t>-C in general -memory leaks</w:t>
-      </w:r>
-    </w:p>
-    <w:p>
-      <w:pPr>
-        <w:rPr>
-          <w:lang w:val="en-GB"/>
-        </w:rPr>
-      </w:pPr>
-      <w:r>
-        <w:rPr>
-          <w:lang w:val="en-GB"/>
-        </w:rPr>
-        <w:t xml:space="preserve">The lack of already implemented dynamic datastructures in C such as an Array List meant that it was needed to implement things manually, most prominently the Linked List. As C does not have a garbage collector, wrong implementations could lead to memory leaks, which however could be resolved with the help of a debugger. </w:t>
-      </w:r>
-    </w:p>
-    <w:p>
-      <w:pPr>
-        <w:pStyle w:val="Heading1"/>
-        <w:rPr>
-          <w:lang w:val="en-GB"/>
-        </w:rPr>
-      </w:pPr>
-    </w:p>
-    <w:p>
-      <w:pPr>
-        <w:pStyle w:val="Heading2"/>
-        <w:rPr>
-          <w:lang w:val="en-GB"/>
-        </w:rPr>
-      </w:pPr>
-      <w:r>
-        <w:rPr>
-          <w:lang w:val="en-GB"/>
-        </w:rPr>
-        <w:t>Lessons Learned</w:t>
-      </w:r>
-    </w:p>
-    <w:p>
-      <w:pPr>
-        <w:rPr>
-          <w:lang w:val="en-GB"/>
-        </w:rPr>
-      </w:pPr>
-    </w:p>
-    <w:p>
-      <w:pPr>
-        <w:pStyle w:val="Heading2"/>
-        <w:rPr>
-          <w:lang w:val="en-GB"/>
-        </w:rPr>
-      </w:pPr>
-      <w:r>
-        <w:rPr>
-          <w:lang w:val="en-GB"/>
-        </w:rPr>
-        <w:t>Division of Labour</w:t>
-      </w:r>
-    </w:p>
-    <w:p>
-      <w:pPr>
-        <w:rPr>
-          <w:lang w:val="en-GB"/>
-        </w:rPr>
-      </w:pPr>
-      <w:r>
-        <w:rPr>
-          <w:lang w:val="en-GB"/>
-        </w:rPr>
-        <w:t xml:space="preserve">At the beginning of our project, after research and design we worked separately </w:t>
-      </w:r>
-      <w:r>
-        <w:rPr>
-          <w:lang w:val="en-GB"/>
-        </w:rPr>
-        <w:t>on the directory management and parser. However, it quickly proved more efficient to work together more closely, as it was difficult to connect our different methods.</w:t>
-      </w:r>
-    </w:p>
-    <w:p>
-      <w:pPr>
-        <w:rPr>
-          <w:lang w:val="en-GB"/>
-        </w:rPr>
-      </w:pPr>
-      <w:r>
-        <w:rPr>
-          <w:lang w:val="en-GB"/>
-        </w:rPr>
-        <w:t>Research: Both</w:t>
-      </w:r>
-    </w:p>
-    <w:p>
-      <w:pPr>
-        <w:rPr>
-          <w:lang w:val="en-GB"/>
-        </w:rPr>
-      </w:pPr>
-      <w:r>
-        <w:rPr>
-          <w:lang w:val="en-GB"/>
-        </w:rPr>
-        <w:t>Design: Both</w:t>
-      </w:r>
-    </w:p>
-    <w:p>
-      <w:pPr>
-        <w:rPr>
-          <w:lang w:val="en-GB"/>
-        </w:rPr>
-      </w:pPr>
-      <w:r>
-        <w:rPr>
-          <w:lang w:val="en-GB"/>
-        </w:rPr>
-        <w:t>Directories</w:t>
-      </w:r>
-      <w:r>
-        <w:rPr>
-          <w:lang w:val="en-GB"/>
-        </w:rPr>
-        <w:t>: Matthew (+Elia)</w:t>
-      </w:r>
-    </w:p>
-    <w:p>
-      <w:pPr>
-        <w:rPr>
-          <w:lang w:val="en-GB"/>
-        </w:rPr>
-      </w:pPr>
-      <w:r>
-        <w:rPr>
-          <w:lang w:val="en-GB"/>
-        </w:rPr>
-        <w:t>Parser</w:t>
-      </w:r>
-      <w:r>
-        <w:rPr>
-          <w:lang w:val="en-GB"/>
-        </w:rPr>
-        <w:t>: Elia (+Matthew)</w:t>
-      </w:r>
-    </w:p>
-    <w:p>
-      <w:pPr>
-        <w:rPr>
-          <w:lang w:val="en-GB"/>
-        </w:rPr>
-      </w:pPr>
-      <w:r>
-        <w:rPr>
-          <w:lang w:val="en-GB"/>
-        </w:rPr>
-        <w:t>Commands</w:t>
-      </w:r>
-      <w:r>
-        <w:rPr>
-          <w:lang w:val="en-GB"/>
-        </w:rPr>
-        <w:t>: Both</w:t>
-      </w:r>
-    </w:p>
-    <w:p>
-      <w:pPr>
-        <w:rPr>
-          <w:lang w:val="en-GB"/>
-        </w:rPr>
-      </w:pPr>
-      <w:r>
-        <w:rPr>
-          <w:lang w:val="en-GB"/>
-        </w:rPr>
-        <w:t>Debugging</w:t>
-      </w:r>
-      <w:r>
-        <w:rPr>
-          <w:lang w:val="en-GB"/>
-        </w:rPr>
-        <w:t>: Both</w:t>
-      </w:r>
-    </w:p>
-    <w:p>
-      <w:pPr>
-        <w:rPr>
-          <w:lang w:val="en-GB"/>
-        </w:rPr>
-      </w:pPr>
-      <w:r>
-        <w:rPr>
-          <w:lang w:val="en-GB"/>
-        </w:rPr>
-        <w:t>Report</w:t>
-      </w:r>
-      <w:r>
-        <w:rPr>
-          <w:lang w:val="en-GB"/>
-        </w:rPr>
-        <w:t>: Both</w:t>
-      </w:r>
-    </w:p>
-    <w:p>
-      <w:pPr>
-        <w:pStyle w:val="Heading1"/>
-        <w:rPr>
-          <w:lang w:val="en-GB"/>
-        </w:rPr>
-      </w:pPr>
-      <w:r>
-        <w:rPr>
-          <w:lang w:val="en-GB"/>
-        </w:rPr>
         <w:t>Conclusion</w:t>
       </w:r>
     </w:p>
@@ -1114,7 +1259,7 @@
         <w:rFonts w:asciiTheme="minorHAnsi" w:eastAsiaTheme="minorHAnsi" w:hAnsiTheme="minorHAnsi" w:cstheme="minorBidi"/>
         <w:sz w:val="22"/>
         <w:szCs w:val="22"/>
-        <w:lang w:val="en-CH" w:eastAsia="en-US" w:bidi="ar-SA"/>
+        <w:lang w:eastAsia="en-US" w:bidi="ar-SA"/>
       </w:rPr>
     </w:rPrDefault>
     <w:pPrDefault>
@@ -1501,15 +1646,15 @@
     <w:lsdException w:name="Unresolved Mention" w:semiHidden="1" w:unhideWhenUsed="1"/>
     <w:lsdException w:name="Smart Link" w:semiHidden="1" w:unhideWhenUsed="1"/>
   </w:latentStyles>
-  <w:style w:type="paragraph" w:default="1" w:styleId="Normal">
+  <w:style w:type="paragraph" w:default="1" w:styleId="Standard">
     <w:name w:val="Normal"/>
     <w:qFormat/>
   </w:style>
-  <w:style w:type="paragraph" w:styleId="Heading1">
+  <w:style w:type="paragraph" w:styleId="berschrift1">
     <w:name w:val="heading 1"/>
-    <w:basedOn w:val="Normal"/>
-    <w:next w:val="Normal"/>
-    <w:link w:val="Heading1Char"/>
+    <w:basedOn w:val="Standard"/>
+    <w:next w:val="Standard"/>
+    <w:link w:val="berschrift1Zchn"/>
     <w:uiPriority w:val="9"/>
     <w:qFormat/>
     <w:rsid w:val="005A0F9A"/>
@@ -1526,11 +1671,11 @@
       <w:szCs w:val="32"/>
     </w:rPr>
   </w:style>
-  <w:style w:type="paragraph" w:styleId="Heading2">
+  <w:style w:type="paragraph" w:styleId="berschrift2">
     <w:name w:val="heading 2"/>
-    <w:basedOn w:val="Normal"/>
-    <w:next w:val="Normal"/>
-    <w:link w:val="Heading2Char"/>
+    <w:basedOn w:val="Standard"/>
+    <w:next w:val="Standard"/>
+    <w:link w:val="berschrift2Zchn"/>
     <w:uiPriority w:val="9"/>
     <w:unhideWhenUsed/>
     <w:qFormat/>
@@ -1548,11 +1693,11 @@
       <w:szCs w:val="26"/>
     </w:rPr>
   </w:style>
-  <w:style w:type="paragraph" w:styleId="Heading3">
+  <w:style w:type="paragraph" w:styleId="berschrift3">
     <w:name w:val="heading 3"/>
-    <w:basedOn w:val="Normal"/>
-    <w:next w:val="Normal"/>
-    <w:link w:val="Heading3Char"/>
+    <w:basedOn w:val="Standard"/>
+    <w:next w:val="Standard"/>
+    <w:link w:val="berschrift3Zchn"/>
     <w:uiPriority w:val="9"/>
     <w:unhideWhenUsed/>
     <w:qFormat/>
@@ -1570,13 +1715,13 @@
       <w:szCs w:val="24"/>
     </w:rPr>
   </w:style>
-  <w:style w:type="character" w:default="1" w:styleId="DefaultParagraphFont">
+  <w:style w:type="character" w:default="1" w:styleId="Absatz-Standardschriftart">
     <w:name w:val="Default Paragraph Font"/>
     <w:uiPriority w:val="1"/>
     <w:semiHidden/>
     <w:unhideWhenUsed/>
   </w:style>
-  <w:style w:type="table" w:default="1" w:styleId="TableNormal">
+  <w:style w:type="table" w:default="1" w:styleId="NormaleTabelle">
     <w:name w:val="Normal Table"/>
     <w:uiPriority w:val="99"/>
     <w:semiHidden/>
@@ -1591,17 +1736,17 @@
       </w:tblCellMar>
     </w:tblPr>
   </w:style>
-  <w:style w:type="numbering" w:default="1" w:styleId="NoList">
+  <w:style w:type="numbering" w:default="1" w:styleId="KeineListe">
     <w:name w:val="No List"/>
     <w:uiPriority w:val="99"/>
     <w:semiHidden/>
     <w:unhideWhenUsed/>
   </w:style>
-  <w:style w:type="paragraph" w:styleId="Title">
+  <w:style w:type="paragraph" w:styleId="Titel">
     <w:name w:val="Title"/>
-    <w:basedOn w:val="Normal"/>
-    <w:next w:val="Normal"/>
-    <w:link w:val="TitleChar"/>
+    <w:basedOn w:val="Standard"/>
+    <w:next w:val="Standard"/>
+    <w:link w:val="TitelZchn"/>
     <w:uiPriority w:val="10"/>
     <w:qFormat/>
     <w:rsid w:val="005A0F9A"/>
@@ -1617,10 +1762,10 @@
       <w:szCs w:val="56"/>
     </w:rPr>
   </w:style>
-  <w:style w:type="character" w:customStyle="1" w:styleId="TitleChar">
-    <w:name w:val="Title Char"/>
-    <w:basedOn w:val="DefaultParagraphFont"/>
-    <w:link w:val="Title"/>
+  <w:style w:type="character" w:customStyle="1" w:styleId="TitelZchn">
+    <w:name w:val="Titel Zchn"/>
+    <w:basedOn w:val="Absatz-Standardschriftart"/>
+    <w:link w:val="Titel"/>
     <w:uiPriority w:val="10"/>
     <w:rsid w:val="005A0F9A"/>
     <w:rPr>
@@ -1631,11 +1776,11 @@
       <w:szCs w:val="56"/>
     </w:rPr>
   </w:style>
-  <w:style w:type="paragraph" w:styleId="Subtitle">
+  <w:style w:type="paragraph" w:styleId="Untertitel">
     <w:name w:val="Subtitle"/>
-    <w:basedOn w:val="Normal"/>
-    <w:next w:val="Normal"/>
-    <w:link w:val="SubtitleChar"/>
+    <w:basedOn w:val="Standard"/>
+    <w:next w:val="Standard"/>
+    <w:link w:val="UntertitelZchn"/>
     <w:uiPriority w:val="11"/>
     <w:qFormat/>
     <w:rsid w:val="005A0F9A"/>
@@ -1650,10 +1795,10 @@
       <w:spacing w:val="15"/>
     </w:rPr>
   </w:style>
-  <w:style w:type="character" w:customStyle="1" w:styleId="SubtitleChar">
-    <w:name w:val="Subtitle Char"/>
-    <w:basedOn w:val="DefaultParagraphFont"/>
-    <w:link w:val="Subtitle"/>
+  <w:style w:type="character" w:customStyle="1" w:styleId="UntertitelZchn">
+    <w:name w:val="Untertitel Zchn"/>
+    <w:basedOn w:val="Absatz-Standardschriftart"/>
+    <w:link w:val="Untertitel"/>
     <w:uiPriority w:val="11"/>
     <w:rsid w:val="005A0F9A"/>
     <w:rPr>
@@ -1662,10 +1807,10 @@
       <w:spacing w:val="15"/>
     </w:rPr>
   </w:style>
-  <w:style w:type="character" w:customStyle="1" w:styleId="Heading1Char">
-    <w:name w:val="Heading 1 Char"/>
-    <w:basedOn w:val="DefaultParagraphFont"/>
-    <w:link w:val="Heading1"/>
+  <w:style w:type="character" w:customStyle="1" w:styleId="berschrift1Zchn">
+    <w:name w:val="Überschrift 1 Zchn"/>
+    <w:basedOn w:val="Absatz-Standardschriftart"/>
+    <w:link w:val="berschrift1"/>
     <w:uiPriority w:val="9"/>
     <w:rsid w:val="005A0F9A"/>
     <w:rPr>
@@ -1675,10 +1820,10 @@
       <w:szCs w:val="32"/>
     </w:rPr>
   </w:style>
-  <w:style w:type="character" w:customStyle="1" w:styleId="Heading2Char">
-    <w:name w:val="Heading 2 Char"/>
-    <w:basedOn w:val="DefaultParagraphFont"/>
-    <w:link w:val="Heading2"/>
+  <w:style w:type="character" w:customStyle="1" w:styleId="berschrift2Zchn">
+    <w:name w:val="Überschrift 2 Zchn"/>
+    <w:basedOn w:val="Absatz-Standardschriftart"/>
+    <w:link w:val="berschrift2"/>
     <w:uiPriority w:val="9"/>
     <w:rsid w:val="005A0F9A"/>
     <w:rPr>
@@ -1688,10 +1833,10 @@
       <w:szCs w:val="26"/>
     </w:rPr>
   </w:style>
-  <w:style w:type="character" w:customStyle="1" w:styleId="Heading3Char">
-    <w:name w:val="Heading 3 Char"/>
-    <w:basedOn w:val="DefaultParagraphFont"/>
-    <w:link w:val="Heading3"/>
+  <w:style w:type="character" w:customStyle="1" w:styleId="berschrift3Zchn">
+    <w:name w:val="Überschrift 3 Zchn"/>
+    <w:basedOn w:val="Absatz-Standardschriftart"/>
+    <w:link w:val="berschrift3"/>
     <w:uiPriority w:val="9"/>
     <w:rsid w:val="00053892"/>
     <w:rPr>

</xml_diff>